<commit_message>
Update Codes and Prediction Results
</commit_message>
<xml_diff>
--- a/Report/生产实习课程设计报告.docx
+++ b/Report/生产实习课程设计报告.docx
@@ -7414,8 +7414,8 @@
       <w:tblGrid>
         <w:gridCol w:w="1816"/>
         <w:gridCol w:w="1080"/>
-        <w:gridCol w:w="2620"/>
-        <w:gridCol w:w="1480"/>
+        <w:gridCol w:w="2720"/>
+        <w:gridCol w:w="2400"/>
       </w:tblGrid>
       <w:tr>
         <w:trPr>
@@ -7423,7 +7423,7 @@
         </w:trPr>
         <w:tc>
           <w:tcPr>
-            <w:tcW w:w="1300" w:type="dxa"/>
+            <w:tcW w:w="1340" w:type="dxa"/>
             <w:noWrap/>
             <w:hideMark/>
           </w:tcPr>
@@ -7475,7 +7475,7 @@
         </w:tc>
         <w:tc>
           <w:tcPr>
-            <w:tcW w:w="2620" w:type="dxa"/>
+            <w:tcW w:w="2720" w:type="dxa"/>
             <w:noWrap/>
             <w:hideMark/>
           </w:tcPr>
@@ -7501,7 +7501,7 @@
         </w:tc>
         <w:tc>
           <w:tcPr>
-            <w:tcW w:w="1480" w:type="dxa"/>
+            <w:tcW w:w="2400" w:type="dxa"/>
             <w:noWrap/>
             <w:hideMark/>
           </w:tcPr>
@@ -7550,7 +7550,7 @@
         </w:trPr>
         <w:tc>
           <w:tcPr>
-            <w:tcW w:w="1300" w:type="dxa"/>
+            <w:tcW w:w="1340" w:type="dxa"/>
             <w:noWrap/>
             <w:hideMark/>
           </w:tcPr>
@@ -7602,7 +7602,7 @@
         </w:tc>
         <w:tc>
           <w:tcPr>
-            <w:tcW w:w="2620" w:type="dxa"/>
+            <w:tcW w:w="2720" w:type="dxa"/>
             <w:noWrap/>
             <w:hideMark/>
           </w:tcPr>
@@ -7628,7 +7628,7 @@
         </w:tc>
         <w:tc>
           <w:tcPr>
-            <w:tcW w:w="1480" w:type="dxa"/>
+            <w:tcW w:w="2400" w:type="dxa"/>
             <w:noWrap/>
             <w:hideMark/>
           </w:tcPr>
@@ -7659,7 +7659,7 @@
         </w:trPr>
         <w:tc>
           <w:tcPr>
-            <w:tcW w:w="1300" w:type="dxa"/>
+            <w:tcW w:w="1340" w:type="dxa"/>
             <w:noWrap/>
             <w:hideMark/>
           </w:tcPr>
@@ -7713,7 +7713,7 @@
         </w:tc>
         <w:tc>
           <w:tcPr>
-            <w:tcW w:w="2620" w:type="dxa"/>
+            <w:tcW w:w="2720" w:type="dxa"/>
             <w:noWrap/>
             <w:hideMark/>
           </w:tcPr>
@@ -7739,27 +7739,27 @@
         </w:tc>
         <w:tc>
           <w:tcPr>
-            <w:tcW w:w="1480" w:type="dxa"/>
-            <w:noWrap/>
-            <w:hideMark/>
-          </w:tcPr>
-          <w:p>
-            <w:pPr>
-              <w:widowControl/>
-              <w:jc w:val="left"/>
-              <w:rPr>
-                <w:rFonts w:ascii="黑体" w:eastAsia="黑体" w:hAnsi="黑体" w:cs="Times New Roman" w:hint="eastAsia"/>
-                <w:sz w:val="32"/>
-                <w:szCs w:val="40"/>
-              </w:rPr>
-            </w:pPr>
-            <w:r>
-              <w:rPr>
-                <w:rFonts w:ascii="黑体" w:eastAsia="黑体" w:hAnsi="黑体" w:cs="Times New Roman" w:hint="eastAsia"/>
-                <w:sz w:val="32"/>
-                <w:szCs w:val="40"/>
-              </w:rPr>
-              <w:t>省部级一等奖</w:t>
+            <w:tcW w:w="2400" w:type="dxa"/>
+            <w:noWrap/>
+            <w:hideMark/>
+          </w:tcPr>
+          <w:p>
+            <w:pPr>
+              <w:widowControl/>
+              <w:jc w:val="left"/>
+              <w:rPr>
+                <w:rFonts w:ascii="黑体" w:eastAsia="黑体" w:hAnsi="黑体" w:cs="Times New Roman" w:hint="eastAsia"/>
+                <w:sz w:val="32"/>
+                <w:szCs w:val="40"/>
+              </w:rPr>
+            </w:pPr>
+            <w:r>
+              <w:rPr>
+                <w:rFonts w:ascii="黑体" w:eastAsia="黑体" w:hAnsi="黑体" w:cs="Times New Roman" w:hint="eastAsia"/>
+                <w:sz w:val="32"/>
+                <w:szCs w:val="40"/>
+              </w:rPr>
+              <w:t>国家级优秀奖</w:t>
             </w:r>
           </w:p>
         </w:tc>
@@ -7770,7 +7770,7 @@
         </w:trPr>
         <w:tc>
           <w:tcPr>
-            <w:tcW w:w="1300" w:type="dxa"/>
+            <w:tcW w:w="1340" w:type="dxa"/>
             <w:noWrap/>
             <w:hideMark/>
           </w:tcPr>
@@ -7822,7 +7822,7 @@
         </w:tc>
         <w:tc>
           <w:tcPr>
-            <w:tcW w:w="2620" w:type="dxa"/>
+            <w:tcW w:w="2720" w:type="dxa"/>
             <w:noWrap/>
             <w:hideMark/>
           </w:tcPr>
@@ -7848,7 +7848,7 @@
         </w:tc>
         <w:tc>
           <w:tcPr>
-            <w:tcW w:w="1480" w:type="dxa"/>
+            <w:tcW w:w="2400" w:type="dxa"/>
             <w:noWrap/>
             <w:hideMark/>
           </w:tcPr>
@@ -7879,7 +7879,7 @@
         </w:trPr>
         <w:tc>
           <w:tcPr>
-            <w:tcW w:w="1300" w:type="dxa"/>
+            <w:tcW w:w="1340" w:type="dxa"/>
             <w:noWrap/>
             <w:hideMark/>
           </w:tcPr>
@@ -7931,7 +7931,7 @@
         </w:tc>
         <w:tc>
           <w:tcPr>
-            <w:tcW w:w="2620" w:type="dxa"/>
+            <w:tcW w:w="2720" w:type="dxa"/>
             <w:noWrap/>
             <w:hideMark/>
           </w:tcPr>
@@ -7957,7 +7957,7 @@
         </w:tc>
         <w:tc>
           <w:tcPr>
-            <w:tcW w:w="1480" w:type="dxa"/>
+            <w:tcW w:w="2400" w:type="dxa"/>
             <w:noWrap/>
             <w:hideMark/>
           </w:tcPr>
@@ -7988,7 +7988,7 @@
         </w:trPr>
         <w:tc>
           <w:tcPr>
-            <w:tcW w:w="1300" w:type="dxa"/>
+            <w:tcW w:w="1340" w:type="dxa"/>
             <w:noWrap/>
             <w:hideMark/>
           </w:tcPr>
@@ -8042,7 +8042,7 @@
         </w:tc>
         <w:tc>
           <w:tcPr>
-            <w:tcW w:w="2620" w:type="dxa"/>
+            <w:tcW w:w="2720" w:type="dxa"/>
             <w:noWrap/>
             <w:hideMark/>
           </w:tcPr>
@@ -8068,7 +8068,7 @@
         </w:tc>
         <w:tc>
           <w:tcPr>
-            <w:tcW w:w="1480" w:type="dxa"/>
+            <w:tcW w:w="2400" w:type="dxa"/>
             <w:noWrap/>
             <w:hideMark/>
           </w:tcPr>
@@ -8099,7 +8099,7 @@
         </w:trPr>
         <w:tc>
           <w:tcPr>
-            <w:tcW w:w="1300" w:type="dxa"/>
+            <w:tcW w:w="1340" w:type="dxa"/>
             <w:noWrap/>
             <w:hideMark/>
           </w:tcPr>
@@ -8153,7 +8153,7 @@
         </w:tc>
         <w:tc>
           <w:tcPr>
-            <w:tcW w:w="2620" w:type="dxa"/>
+            <w:tcW w:w="2720" w:type="dxa"/>
             <w:noWrap/>
             <w:hideMark/>
           </w:tcPr>
@@ -8179,7 +8179,7 @@
         </w:tc>
         <w:tc>
           <w:tcPr>
-            <w:tcW w:w="1480" w:type="dxa"/>
+            <w:tcW w:w="2400" w:type="dxa"/>
             <w:noWrap/>
             <w:hideMark/>
           </w:tcPr>
@@ -8210,7 +8210,7 @@
         </w:trPr>
         <w:tc>
           <w:tcPr>
-            <w:tcW w:w="1300" w:type="dxa"/>
+            <w:tcW w:w="1340" w:type="dxa"/>
             <w:noWrap/>
             <w:hideMark/>
           </w:tcPr>
@@ -8262,7 +8262,7 @@
         </w:tc>
         <w:tc>
           <w:tcPr>
-            <w:tcW w:w="2620" w:type="dxa"/>
+            <w:tcW w:w="2720" w:type="dxa"/>
             <w:noWrap/>
             <w:hideMark/>
           </w:tcPr>
@@ -8288,7 +8288,7 @@
         </w:tc>
         <w:tc>
           <w:tcPr>
-            <w:tcW w:w="1480" w:type="dxa"/>
+            <w:tcW w:w="2400" w:type="dxa"/>
             <w:noWrap/>
             <w:hideMark/>
           </w:tcPr>
@@ -8319,7 +8319,7 @@
         </w:trPr>
         <w:tc>
           <w:tcPr>
-            <w:tcW w:w="1300" w:type="dxa"/>
+            <w:tcW w:w="1340" w:type="dxa"/>
             <w:noWrap/>
             <w:hideMark/>
           </w:tcPr>
@@ -8373,7 +8373,7 @@
         </w:tc>
         <w:tc>
           <w:tcPr>
-            <w:tcW w:w="2620" w:type="dxa"/>
+            <w:tcW w:w="2720" w:type="dxa"/>
             <w:noWrap/>
             <w:hideMark/>
           </w:tcPr>
@@ -8399,7 +8399,7 @@
         </w:tc>
         <w:tc>
           <w:tcPr>
-            <w:tcW w:w="1480" w:type="dxa"/>
+            <w:tcW w:w="2400" w:type="dxa"/>
             <w:noWrap/>
             <w:hideMark/>
           </w:tcPr>
@@ -8430,27 +8430,26 @@
         </w:trPr>
         <w:tc>
           <w:tcPr>
-            <w:tcW w:w="1300" w:type="dxa"/>
-            <w:noWrap/>
-            <w:hideMark/>
-          </w:tcPr>
-          <w:p>
-            <w:pPr>
-              <w:widowControl/>
-              <w:jc w:val="left"/>
-              <w:rPr>
-                <w:rFonts w:ascii="黑体" w:eastAsia="黑体" w:hAnsi="黑体" w:cs="Times New Roman" w:hint="eastAsia"/>
-                <w:sz w:val="32"/>
-                <w:szCs w:val="40"/>
-              </w:rPr>
-            </w:pPr>
-            <w:r>
-              <w:rPr>
-                <w:rFonts w:ascii="黑体" w:eastAsia="黑体" w:hAnsi="黑体" w:cs="Times New Roman" w:hint="eastAsia"/>
-                <w:sz w:val="32"/>
-                <w:szCs w:val="40"/>
-              </w:rPr>
-              <w:lastRenderedPageBreak/>
+            <w:tcW w:w="1340" w:type="dxa"/>
+            <w:noWrap/>
+            <w:hideMark/>
+          </w:tcPr>
+          <w:p>
+            <w:pPr>
+              <w:widowControl/>
+              <w:jc w:val="left"/>
+              <w:rPr>
+                <w:rFonts w:ascii="黑体" w:eastAsia="黑体" w:hAnsi="黑体" w:cs="Times New Roman" w:hint="eastAsia"/>
+                <w:sz w:val="32"/>
+                <w:szCs w:val="40"/>
+              </w:rPr>
+            </w:pPr>
+            <w:r>
+              <w:rPr>
+                <w:rFonts w:ascii="黑体" w:eastAsia="黑体" w:hAnsi="黑体" w:cs="Times New Roman" w:hint="eastAsia"/>
+                <w:sz w:val="32"/>
+                <w:szCs w:val="40"/>
+              </w:rPr>
               <w:t>2018040535</w:t>
             </w:r>
           </w:p>
@@ -8483,7 +8482,7 @@
         </w:tc>
         <w:tc>
           <w:tcPr>
-            <w:tcW w:w="2620" w:type="dxa"/>
+            <w:tcW w:w="2720" w:type="dxa"/>
             <w:noWrap/>
             <w:hideMark/>
           </w:tcPr>
@@ -8509,7 +8508,7 @@
         </w:tc>
         <w:tc>
           <w:tcPr>
-            <w:tcW w:w="1480" w:type="dxa"/>
+            <w:tcW w:w="2400" w:type="dxa"/>
             <w:noWrap/>
             <w:hideMark/>
           </w:tcPr>
@@ -8540,26 +8539,27 @@
         </w:trPr>
         <w:tc>
           <w:tcPr>
-            <w:tcW w:w="1300" w:type="dxa"/>
-            <w:noWrap/>
-            <w:hideMark/>
-          </w:tcPr>
-          <w:p>
-            <w:pPr>
-              <w:widowControl/>
-              <w:jc w:val="left"/>
-              <w:rPr>
-                <w:rFonts w:ascii="黑体" w:eastAsia="黑体" w:hAnsi="黑体" w:cs="Times New Roman" w:hint="eastAsia"/>
-                <w:sz w:val="32"/>
-                <w:szCs w:val="40"/>
-              </w:rPr>
-            </w:pPr>
-            <w:r>
-              <w:rPr>
-                <w:rFonts w:ascii="黑体" w:eastAsia="黑体" w:hAnsi="黑体" w:cs="Times New Roman" w:hint="eastAsia"/>
-                <w:sz w:val="32"/>
-                <w:szCs w:val="40"/>
-              </w:rPr>
+            <w:tcW w:w="1340" w:type="dxa"/>
+            <w:noWrap/>
+            <w:hideMark/>
+          </w:tcPr>
+          <w:p>
+            <w:pPr>
+              <w:widowControl/>
+              <w:jc w:val="left"/>
+              <w:rPr>
+                <w:rFonts w:ascii="黑体" w:eastAsia="黑体" w:hAnsi="黑体" w:cs="Times New Roman" w:hint="eastAsia"/>
+                <w:sz w:val="32"/>
+                <w:szCs w:val="40"/>
+              </w:rPr>
+            </w:pPr>
+            <w:r>
+              <w:rPr>
+                <w:rFonts w:ascii="黑体" w:eastAsia="黑体" w:hAnsi="黑体" w:cs="Times New Roman" w:hint="eastAsia"/>
+                <w:sz w:val="32"/>
+                <w:szCs w:val="40"/>
+              </w:rPr>
+              <w:lastRenderedPageBreak/>
               <w:t>2019040472</w:t>
             </w:r>
           </w:p>
@@ -8594,7 +8594,7 @@
         </w:tc>
         <w:tc>
           <w:tcPr>
-            <w:tcW w:w="2620" w:type="dxa"/>
+            <w:tcW w:w="2720" w:type="dxa"/>
             <w:noWrap/>
             <w:hideMark/>
           </w:tcPr>
@@ -8620,7 +8620,7 @@
         </w:tc>
         <w:tc>
           <w:tcPr>
-            <w:tcW w:w="1480" w:type="dxa"/>
+            <w:tcW w:w="2400" w:type="dxa"/>
             <w:noWrap/>
             <w:hideMark/>
           </w:tcPr>
@@ -8651,7 +8651,7 @@
         </w:trPr>
         <w:tc>
           <w:tcPr>
-            <w:tcW w:w="1300" w:type="dxa"/>
+            <w:tcW w:w="1340" w:type="dxa"/>
             <w:noWrap/>
             <w:hideMark/>
           </w:tcPr>
@@ -8703,7 +8703,7 @@
         </w:tc>
         <w:tc>
           <w:tcPr>
-            <w:tcW w:w="2620" w:type="dxa"/>
+            <w:tcW w:w="2720" w:type="dxa"/>
             <w:noWrap/>
             <w:hideMark/>
           </w:tcPr>
@@ -8729,7 +8729,7 @@
         </w:tc>
         <w:tc>
           <w:tcPr>
-            <w:tcW w:w="1480" w:type="dxa"/>
+            <w:tcW w:w="2400" w:type="dxa"/>
             <w:noWrap/>
             <w:hideMark/>
           </w:tcPr>
@@ -8760,7 +8760,7 @@
         </w:trPr>
         <w:tc>
           <w:tcPr>
-            <w:tcW w:w="1300" w:type="dxa"/>
+            <w:tcW w:w="1340" w:type="dxa"/>
             <w:noWrap/>
             <w:hideMark/>
           </w:tcPr>
@@ -8812,7 +8812,7 @@
         </w:tc>
         <w:tc>
           <w:tcPr>
-            <w:tcW w:w="2620" w:type="dxa"/>
+            <w:tcW w:w="2720" w:type="dxa"/>
             <w:noWrap/>
             <w:hideMark/>
           </w:tcPr>
@@ -8838,27 +8838,27 @@
         </w:tc>
         <w:tc>
           <w:tcPr>
-            <w:tcW w:w="1480" w:type="dxa"/>
-            <w:noWrap/>
-            <w:hideMark/>
-          </w:tcPr>
-          <w:p>
-            <w:pPr>
-              <w:widowControl/>
-              <w:jc w:val="left"/>
-              <w:rPr>
-                <w:rFonts w:ascii="黑体" w:eastAsia="黑体" w:hAnsi="黑体" w:cs="Times New Roman" w:hint="eastAsia"/>
-                <w:sz w:val="32"/>
-                <w:szCs w:val="40"/>
-              </w:rPr>
-            </w:pPr>
-            <w:r>
-              <w:rPr>
-                <w:rFonts w:ascii="黑体" w:eastAsia="黑体" w:hAnsi="黑体" w:cs="Times New Roman" w:hint="eastAsia"/>
-                <w:sz w:val="32"/>
-                <w:szCs w:val="40"/>
-              </w:rPr>
-              <w:t>省部级一等奖</w:t>
+            <w:tcW w:w="2400" w:type="dxa"/>
+            <w:noWrap/>
+            <w:hideMark/>
+          </w:tcPr>
+          <w:p>
+            <w:pPr>
+              <w:widowControl/>
+              <w:jc w:val="left"/>
+              <w:rPr>
+                <w:rFonts w:ascii="黑体" w:eastAsia="黑体" w:hAnsi="黑体" w:cs="Times New Roman" w:hint="eastAsia"/>
+                <w:sz w:val="32"/>
+                <w:szCs w:val="40"/>
+              </w:rPr>
+            </w:pPr>
+            <w:r>
+              <w:rPr>
+                <w:rFonts w:ascii="黑体" w:eastAsia="黑体" w:hAnsi="黑体" w:cs="Times New Roman" w:hint="eastAsia"/>
+                <w:sz w:val="32"/>
+                <w:szCs w:val="40"/>
+              </w:rPr>
+              <w:t>省部级二等奖</w:t>
             </w:r>
           </w:p>
         </w:tc>
@@ -8869,7 +8869,7 @@
         </w:trPr>
         <w:tc>
           <w:tcPr>
-            <w:tcW w:w="1300" w:type="dxa"/>
+            <w:tcW w:w="1340" w:type="dxa"/>
             <w:noWrap/>
             <w:hideMark/>
           </w:tcPr>
@@ -8923,7 +8923,7 @@
         </w:tc>
         <w:tc>
           <w:tcPr>
-            <w:tcW w:w="2620" w:type="dxa"/>
+            <w:tcW w:w="2720" w:type="dxa"/>
             <w:noWrap/>
             <w:hideMark/>
           </w:tcPr>
@@ -8949,7 +8949,7 @@
         </w:tc>
         <w:tc>
           <w:tcPr>
-            <w:tcW w:w="1480" w:type="dxa"/>
+            <w:tcW w:w="2400" w:type="dxa"/>
             <w:noWrap/>
             <w:hideMark/>
           </w:tcPr>
@@ -8980,7 +8980,7 @@
         </w:trPr>
         <w:tc>
           <w:tcPr>
-            <w:tcW w:w="1300" w:type="dxa"/>
+            <w:tcW w:w="1340" w:type="dxa"/>
             <w:noWrap/>
             <w:hideMark/>
           </w:tcPr>
@@ -9032,7 +9032,7 @@
         </w:tc>
         <w:tc>
           <w:tcPr>
-            <w:tcW w:w="2620" w:type="dxa"/>
+            <w:tcW w:w="2720" w:type="dxa"/>
             <w:noWrap/>
             <w:hideMark/>
           </w:tcPr>
@@ -9058,27 +9058,27 @@
         </w:tc>
         <w:tc>
           <w:tcPr>
-            <w:tcW w:w="1480" w:type="dxa"/>
-            <w:noWrap/>
-            <w:hideMark/>
-          </w:tcPr>
-          <w:p>
-            <w:pPr>
-              <w:widowControl/>
-              <w:jc w:val="left"/>
-              <w:rPr>
-                <w:rFonts w:ascii="黑体" w:eastAsia="黑体" w:hAnsi="黑体" w:cs="Times New Roman" w:hint="eastAsia"/>
-                <w:sz w:val="32"/>
-                <w:szCs w:val="40"/>
-              </w:rPr>
-            </w:pPr>
-            <w:r>
-              <w:rPr>
-                <w:rFonts w:ascii="黑体" w:eastAsia="黑体" w:hAnsi="黑体" w:cs="Times New Roman" w:hint="eastAsia"/>
-                <w:sz w:val="32"/>
-                <w:szCs w:val="40"/>
-              </w:rPr>
-              <w:t>省部级二等奖</w:t>
+            <w:tcW w:w="2400" w:type="dxa"/>
+            <w:noWrap/>
+            <w:hideMark/>
+          </w:tcPr>
+          <w:p>
+            <w:pPr>
+              <w:widowControl/>
+              <w:jc w:val="left"/>
+              <w:rPr>
+                <w:rFonts w:ascii="黑体" w:eastAsia="黑体" w:hAnsi="黑体" w:cs="Times New Roman" w:hint="eastAsia"/>
+                <w:sz w:val="32"/>
+                <w:szCs w:val="40"/>
+              </w:rPr>
+            </w:pPr>
+            <w:r>
+              <w:rPr>
+                <w:rFonts w:ascii="黑体" w:eastAsia="黑体" w:hAnsi="黑体" w:cs="Times New Roman" w:hint="eastAsia"/>
+                <w:sz w:val="32"/>
+                <w:szCs w:val="40"/>
+              </w:rPr>
+              <w:t>省部级一等奖</w:t>
             </w:r>
           </w:p>
         </w:tc>
@@ -9089,7 +9089,7 @@
         </w:trPr>
         <w:tc>
           <w:tcPr>
-            <w:tcW w:w="1300" w:type="dxa"/>
+            <w:tcW w:w="1340" w:type="dxa"/>
             <w:noWrap/>
             <w:hideMark/>
           </w:tcPr>
@@ -9141,7 +9141,7 @@
         </w:tc>
         <w:tc>
           <w:tcPr>
-            <w:tcW w:w="2620" w:type="dxa"/>
+            <w:tcW w:w="2720" w:type="dxa"/>
             <w:noWrap/>
             <w:hideMark/>
           </w:tcPr>
@@ -9167,7 +9167,7 @@
         </w:tc>
         <w:tc>
           <w:tcPr>
-            <w:tcW w:w="1480" w:type="dxa"/>
+            <w:tcW w:w="2400" w:type="dxa"/>
             <w:noWrap/>
             <w:hideMark/>
           </w:tcPr>
@@ -9198,7 +9198,7 @@
         </w:trPr>
         <w:tc>
           <w:tcPr>
-            <w:tcW w:w="1300" w:type="dxa"/>
+            <w:tcW w:w="1340" w:type="dxa"/>
             <w:noWrap/>
             <w:hideMark/>
           </w:tcPr>
@@ -9250,7 +9250,7 @@
         </w:tc>
         <w:tc>
           <w:tcPr>
-            <w:tcW w:w="2620" w:type="dxa"/>
+            <w:tcW w:w="2720" w:type="dxa"/>
             <w:noWrap/>
             <w:hideMark/>
           </w:tcPr>
@@ -9276,7 +9276,7 @@
         </w:tc>
         <w:tc>
           <w:tcPr>
-            <w:tcW w:w="1480" w:type="dxa"/>
+            <w:tcW w:w="2400" w:type="dxa"/>
             <w:noWrap/>
             <w:hideMark/>
           </w:tcPr>
@@ -9307,7 +9307,7 @@
         </w:trPr>
         <w:tc>
           <w:tcPr>
-            <w:tcW w:w="1300" w:type="dxa"/>
+            <w:tcW w:w="1340" w:type="dxa"/>
             <w:noWrap/>
             <w:hideMark/>
           </w:tcPr>
@@ -9361,7 +9361,7 @@
         </w:tc>
         <w:tc>
           <w:tcPr>
-            <w:tcW w:w="2620" w:type="dxa"/>
+            <w:tcW w:w="2720" w:type="dxa"/>
             <w:noWrap/>
             <w:hideMark/>
           </w:tcPr>
@@ -9387,7 +9387,7 @@
         </w:tc>
         <w:tc>
           <w:tcPr>
-            <w:tcW w:w="1480" w:type="dxa"/>
+            <w:tcW w:w="2400" w:type="dxa"/>
             <w:noWrap/>
             <w:hideMark/>
           </w:tcPr>
@@ -9418,7 +9418,7 @@
         </w:trPr>
         <w:tc>
           <w:tcPr>
-            <w:tcW w:w="1300" w:type="dxa"/>
+            <w:tcW w:w="1340" w:type="dxa"/>
             <w:noWrap/>
             <w:hideMark/>
           </w:tcPr>
@@ -9472,7 +9472,7 @@
         </w:tc>
         <w:tc>
           <w:tcPr>
-            <w:tcW w:w="2620" w:type="dxa"/>
+            <w:tcW w:w="2720" w:type="dxa"/>
             <w:noWrap/>
             <w:hideMark/>
           </w:tcPr>
@@ -9498,7 +9498,7 @@
         </w:tc>
         <w:tc>
           <w:tcPr>
-            <w:tcW w:w="1480" w:type="dxa"/>
+            <w:tcW w:w="2400" w:type="dxa"/>
             <w:noWrap/>
             <w:hideMark/>
           </w:tcPr>
@@ -9529,7 +9529,7 @@
         </w:trPr>
         <w:tc>
           <w:tcPr>
-            <w:tcW w:w="1300" w:type="dxa"/>
+            <w:tcW w:w="1340" w:type="dxa"/>
             <w:noWrap/>
             <w:hideMark/>
           </w:tcPr>
@@ -9591,7 +9591,7 @@
         </w:tc>
         <w:tc>
           <w:tcPr>
-            <w:tcW w:w="2620" w:type="dxa"/>
+            <w:tcW w:w="2720" w:type="dxa"/>
             <w:noWrap/>
             <w:hideMark/>
           </w:tcPr>
@@ -9617,7 +9617,7 @@
         </w:tc>
         <w:tc>
           <w:tcPr>
-            <w:tcW w:w="1480" w:type="dxa"/>
+            <w:tcW w:w="2400" w:type="dxa"/>
             <w:noWrap/>
             <w:hideMark/>
           </w:tcPr>
@@ -9648,27 +9648,26 @@
         </w:trPr>
         <w:tc>
           <w:tcPr>
-            <w:tcW w:w="1300" w:type="dxa"/>
-            <w:noWrap/>
-            <w:hideMark/>
-          </w:tcPr>
-          <w:p>
-            <w:pPr>
-              <w:widowControl/>
-              <w:jc w:val="left"/>
-              <w:rPr>
-                <w:rFonts w:ascii="黑体" w:eastAsia="黑体" w:hAnsi="黑体" w:cs="Times New Roman" w:hint="eastAsia"/>
-                <w:sz w:val="32"/>
-                <w:szCs w:val="40"/>
-              </w:rPr>
-            </w:pPr>
-            <w:r>
-              <w:rPr>
-                <w:rFonts w:ascii="黑体" w:eastAsia="黑体" w:hAnsi="黑体" w:cs="Times New Roman" w:hint="eastAsia"/>
-                <w:sz w:val="32"/>
-                <w:szCs w:val="40"/>
-              </w:rPr>
-              <w:lastRenderedPageBreak/>
+            <w:tcW w:w="1340" w:type="dxa"/>
+            <w:noWrap/>
+            <w:hideMark/>
+          </w:tcPr>
+          <w:p>
+            <w:pPr>
+              <w:widowControl/>
+              <w:jc w:val="left"/>
+              <w:rPr>
+                <w:rFonts w:ascii="黑体" w:eastAsia="黑体" w:hAnsi="黑体" w:cs="Times New Roman" w:hint="eastAsia"/>
+                <w:sz w:val="32"/>
+                <w:szCs w:val="40"/>
+              </w:rPr>
+            </w:pPr>
+            <w:r>
+              <w:rPr>
+                <w:rFonts w:ascii="黑体" w:eastAsia="黑体" w:hAnsi="黑体" w:cs="Times New Roman" w:hint="eastAsia"/>
+                <w:sz w:val="32"/>
+                <w:szCs w:val="40"/>
+              </w:rPr>
               <w:t>2018040358</w:t>
             </w:r>
           </w:p>
@@ -9701,7 +9700,7 @@
         </w:tc>
         <w:tc>
           <w:tcPr>
-            <w:tcW w:w="2620" w:type="dxa"/>
+            <w:tcW w:w="2720" w:type="dxa"/>
             <w:noWrap/>
             <w:hideMark/>
           </w:tcPr>
@@ -9727,7 +9726,7 @@
         </w:tc>
         <w:tc>
           <w:tcPr>
-            <w:tcW w:w="1480" w:type="dxa"/>
+            <w:tcW w:w="2400" w:type="dxa"/>
             <w:noWrap/>
             <w:hideMark/>
           </w:tcPr>
@@ -9758,26 +9757,27 @@
         </w:trPr>
         <w:tc>
           <w:tcPr>
-            <w:tcW w:w="1300" w:type="dxa"/>
-            <w:noWrap/>
-            <w:hideMark/>
-          </w:tcPr>
-          <w:p>
-            <w:pPr>
-              <w:widowControl/>
-              <w:jc w:val="left"/>
-              <w:rPr>
-                <w:rFonts w:ascii="黑体" w:eastAsia="黑体" w:hAnsi="黑体" w:cs="Times New Roman" w:hint="eastAsia"/>
-                <w:sz w:val="32"/>
-                <w:szCs w:val="40"/>
-              </w:rPr>
-            </w:pPr>
-            <w:r>
-              <w:rPr>
-                <w:rFonts w:ascii="黑体" w:eastAsia="黑体" w:hAnsi="黑体" w:cs="Times New Roman" w:hint="eastAsia"/>
-                <w:sz w:val="32"/>
-                <w:szCs w:val="40"/>
-              </w:rPr>
+            <w:tcW w:w="1340" w:type="dxa"/>
+            <w:noWrap/>
+            <w:hideMark/>
+          </w:tcPr>
+          <w:p>
+            <w:pPr>
+              <w:widowControl/>
+              <w:jc w:val="left"/>
+              <w:rPr>
+                <w:rFonts w:ascii="黑体" w:eastAsia="黑体" w:hAnsi="黑体" w:cs="Times New Roman" w:hint="eastAsia"/>
+                <w:sz w:val="32"/>
+                <w:szCs w:val="40"/>
+              </w:rPr>
+            </w:pPr>
+            <w:r>
+              <w:rPr>
+                <w:rFonts w:ascii="黑体" w:eastAsia="黑体" w:hAnsi="黑体" w:cs="Times New Roman" w:hint="eastAsia"/>
+                <w:sz w:val="32"/>
+                <w:szCs w:val="40"/>
+              </w:rPr>
+              <w:lastRenderedPageBreak/>
               <w:t>2019040500</w:t>
             </w:r>
           </w:p>
@@ -9812,7 +9812,7 @@
         </w:tc>
         <w:tc>
           <w:tcPr>
-            <w:tcW w:w="2620" w:type="dxa"/>
+            <w:tcW w:w="2720" w:type="dxa"/>
             <w:noWrap/>
             <w:hideMark/>
           </w:tcPr>
@@ -9838,7 +9838,7 @@
         </w:tc>
         <w:tc>
           <w:tcPr>
-            <w:tcW w:w="1480" w:type="dxa"/>
+            <w:tcW w:w="2400" w:type="dxa"/>
             <w:noWrap/>
             <w:hideMark/>
           </w:tcPr>
@@ -9869,7 +9869,7 @@
         </w:trPr>
         <w:tc>
           <w:tcPr>
-            <w:tcW w:w="1300" w:type="dxa"/>
+            <w:tcW w:w="1340" w:type="dxa"/>
             <w:noWrap/>
             <w:hideMark/>
           </w:tcPr>
@@ -9921,7 +9921,7 @@
         </w:tc>
         <w:tc>
           <w:tcPr>
-            <w:tcW w:w="2620" w:type="dxa"/>
+            <w:tcW w:w="2720" w:type="dxa"/>
             <w:noWrap/>
             <w:hideMark/>
           </w:tcPr>
@@ -9947,7 +9947,7 @@
         </w:tc>
         <w:tc>
           <w:tcPr>
-            <w:tcW w:w="1480" w:type="dxa"/>
+            <w:tcW w:w="2400" w:type="dxa"/>
             <w:noWrap/>
             <w:hideMark/>
           </w:tcPr>
@@ -9978,7 +9978,7 @@
         </w:trPr>
         <w:tc>
           <w:tcPr>
-            <w:tcW w:w="1300" w:type="dxa"/>
+            <w:tcW w:w="1340" w:type="dxa"/>
             <w:noWrap/>
             <w:hideMark/>
           </w:tcPr>
@@ -10030,7 +10030,7 @@
         </w:tc>
         <w:tc>
           <w:tcPr>
-            <w:tcW w:w="2620" w:type="dxa"/>
+            <w:tcW w:w="2720" w:type="dxa"/>
             <w:noWrap/>
             <w:hideMark/>
           </w:tcPr>
@@ -10056,7 +10056,7 @@
         </w:tc>
         <w:tc>
           <w:tcPr>
-            <w:tcW w:w="1480" w:type="dxa"/>
+            <w:tcW w:w="2400" w:type="dxa"/>
             <w:noWrap/>
             <w:hideMark/>
           </w:tcPr>
@@ -10087,7 +10087,7 @@
         </w:trPr>
         <w:tc>
           <w:tcPr>
-            <w:tcW w:w="1300" w:type="dxa"/>
+            <w:tcW w:w="1340" w:type="dxa"/>
             <w:noWrap/>
             <w:hideMark/>
           </w:tcPr>
@@ -10149,7 +10149,7 @@
         </w:tc>
         <w:tc>
           <w:tcPr>
-            <w:tcW w:w="2620" w:type="dxa"/>
+            <w:tcW w:w="2720" w:type="dxa"/>
             <w:noWrap/>
             <w:hideMark/>
           </w:tcPr>
@@ -10175,7 +10175,7 @@
         </w:tc>
         <w:tc>
           <w:tcPr>
-            <w:tcW w:w="1480" w:type="dxa"/>
+            <w:tcW w:w="2400" w:type="dxa"/>
             <w:noWrap/>
             <w:hideMark/>
           </w:tcPr>
@@ -10206,7 +10206,7 @@
         </w:trPr>
         <w:tc>
           <w:tcPr>
-            <w:tcW w:w="1300" w:type="dxa"/>
+            <w:tcW w:w="1340" w:type="dxa"/>
             <w:noWrap/>
             <w:hideMark/>
           </w:tcPr>
@@ -10260,7 +10260,7 @@
         </w:tc>
         <w:tc>
           <w:tcPr>
-            <w:tcW w:w="2620" w:type="dxa"/>
+            <w:tcW w:w="2720" w:type="dxa"/>
             <w:noWrap/>
             <w:hideMark/>
           </w:tcPr>
@@ -10286,7 +10286,7 @@
         </w:tc>
         <w:tc>
           <w:tcPr>
-            <w:tcW w:w="1480" w:type="dxa"/>
+            <w:tcW w:w="2400" w:type="dxa"/>
             <w:noWrap/>
             <w:hideMark/>
           </w:tcPr>
@@ -10317,7 +10317,7 @@
         </w:trPr>
         <w:tc>
           <w:tcPr>
-            <w:tcW w:w="1300" w:type="dxa"/>
+            <w:tcW w:w="1340" w:type="dxa"/>
             <w:noWrap/>
             <w:hideMark/>
           </w:tcPr>
@@ -10369,7 +10369,7 @@
         </w:tc>
         <w:tc>
           <w:tcPr>
-            <w:tcW w:w="2620" w:type="dxa"/>
+            <w:tcW w:w="2720" w:type="dxa"/>
             <w:noWrap/>
             <w:hideMark/>
           </w:tcPr>
@@ -10395,7 +10395,7 @@
         </w:tc>
         <w:tc>
           <w:tcPr>
-            <w:tcW w:w="1480" w:type="dxa"/>
+            <w:tcW w:w="2400" w:type="dxa"/>
             <w:noWrap/>
             <w:hideMark/>
           </w:tcPr>
@@ -10426,7 +10426,7 @@
         </w:trPr>
         <w:tc>
           <w:tcPr>
-            <w:tcW w:w="1300" w:type="dxa"/>
+            <w:tcW w:w="1340" w:type="dxa"/>
             <w:noWrap/>
             <w:hideMark/>
           </w:tcPr>
@@ -10478,7 +10478,7 @@
         </w:tc>
         <w:tc>
           <w:tcPr>
-            <w:tcW w:w="2620" w:type="dxa"/>
+            <w:tcW w:w="2720" w:type="dxa"/>
             <w:noWrap/>
             <w:hideMark/>
           </w:tcPr>
@@ -10504,27 +10504,27 @@
         </w:tc>
         <w:tc>
           <w:tcPr>
-            <w:tcW w:w="1480" w:type="dxa"/>
-            <w:noWrap/>
-            <w:hideMark/>
-          </w:tcPr>
-          <w:p>
-            <w:pPr>
-              <w:widowControl/>
-              <w:jc w:val="left"/>
-              <w:rPr>
-                <w:rFonts w:ascii="黑体" w:eastAsia="黑体" w:hAnsi="黑体" w:cs="Times New Roman" w:hint="eastAsia"/>
-                <w:sz w:val="32"/>
-                <w:szCs w:val="40"/>
-              </w:rPr>
-            </w:pPr>
-            <w:r>
-              <w:rPr>
-                <w:rFonts w:ascii="黑体" w:eastAsia="黑体" w:hAnsi="黑体" w:cs="Times New Roman" w:hint="eastAsia"/>
-                <w:sz w:val="32"/>
-                <w:szCs w:val="40"/>
-              </w:rPr>
-              <w:t>省部级一等奖</w:t>
+            <w:tcW w:w="2400" w:type="dxa"/>
+            <w:noWrap/>
+            <w:hideMark/>
+          </w:tcPr>
+          <w:p>
+            <w:pPr>
+              <w:widowControl/>
+              <w:jc w:val="left"/>
+              <w:rPr>
+                <w:rFonts w:ascii="黑体" w:eastAsia="黑体" w:hAnsi="黑体" w:cs="Times New Roman" w:hint="eastAsia"/>
+                <w:sz w:val="32"/>
+                <w:szCs w:val="40"/>
+              </w:rPr>
+            </w:pPr>
+            <w:r>
+              <w:rPr>
+                <w:rFonts w:ascii="黑体" w:eastAsia="黑体" w:hAnsi="黑体" w:cs="Times New Roman" w:hint="eastAsia"/>
+                <w:sz w:val="32"/>
+                <w:szCs w:val="40"/>
+              </w:rPr>
+              <w:t>省部级二等奖</w:t>
             </w:r>
           </w:p>
         </w:tc>
@@ -10535,7 +10535,7 @@
         </w:trPr>
         <w:tc>
           <w:tcPr>
-            <w:tcW w:w="1300" w:type="dxa"/>
+            <w:tcW w:w="1340" w:type="dxa"/>
             <w:noWrap/>
             <w:hideMark/>
           </w:tcPr>
@@ -10587,7 +10587,7 @@
         </w:tc>
         <w:tc>
           <w:tcPr>
-            <w:tcW w:w="2620" w:type="dxa"/>
+            <w:tcW w:w="2720" w:type="dxa"/>
             <w:noWrap/>
             <w:hideMark/>
           </w:tcPr>
@@ -10613,7 +10613,7 @@
         </w:tc>
         <w:tc>
           <w:tcPr>
-            <w:tcW w:w="1480" w:type="dxa"/>
+            <w:tcW w:w="2400" w:type="dxa"/>
             <w:noWrap/>
             <w:hideMark/>
           </w:tcPr>
@@ -10644,7 +10644,7 @@
         </w:trPr>
         <w:tc>
           <w:tcPr>
-            <w:tcW w:w="1300" w:type="dxa"/>
+            <w:tcW w:w="1340" w:type="dxa"/>
             <w:noWrap/>
             <w:hideMark/>
           </w:tcPr>
@@ -10696,7 +10696,7 @@
         </w:tc>
         <w:tc>
           <w:tcPr>
-            <w:tcW w:w="2620" w:type="dxa"/>
+            <w:tcW w:w="2720" w:type="dxa"/>
             <w:noWrap/>
             <w:hideMark/>
           </w:tcPr>
@@ -10722,7 +10722,7 @@
         </w:tc>
         <w:tc>
           <w:tcPr>
-            <w:tcW w:w="1480" w:type="dxa"/>
+            <w:tcW w:w="2400" w:type="dxa"/>
             <w:noWrap/>
             <w:hideMark/>
           </w:tcPr>
@@ -10753,7 +10753,7 @@
         </w:trPr>
         <w:tc>
           <w:tcPr>
-            <w:tcW w:w="1300" w:type="dxa"/>
+            <w:tcW w:w="1340" w:type="dxa"/>
             <w:noWrap/>
             <w:hideMark/>
           </w:tcPr>
@@ -10805,7 +10805,7 @@
         </w:tc>
         <w:tc>
           <w:tcPr>
-            <w:tcW w:w="2620" w:type="dxa"/>
+            <w:tcW w:w="2720" w:type="dxa"/>
             <w:noWrap/>
             <w:hideMark/>
           </w:tcPr>
@@ -10831,7 +10831,7 @@
         </w:tc>
         <w:tc>
           <w:tcPr>
-            <w:tcW w:w="1480" w:type="dxa"/>
+            <w:tcW w:w="2400" w:type="dxa"/>
             <w:noWrap/>
             <w:hideMark/>
           </w:tcPr>
@@ -10862,27 +10862,26 @@
         </w:trPr>
         <w:tc>
           <w:tcPr>
-            <w:tcW w:w="1300" w:type="dxa"/>
-            <w:noWrap/>
-            <w:hideMark/>
-          </w:tcPr>
-          <w:p>
-            <w:pPr>
-              <w:widowControl/>
-              <w:jc w:val="left"/>
-              <w:rPr>
-                <w:rFonts w:ascii="黑体" w:eastAsia="黑体" w:hAnsi="黑体" w:cs="Times New Roman" w:hint="eastAsia"/>
-                <w:sz w:val="32"/>
-                <w:szCs w:val="40"/>
-              </w:rPr>
-            </w:pPr>
-            <w:r>
-              <w:rPr>
-                <w:rFonts w:ascii="黑体" w:eastAsia="黑体" w:hAnsi="黑体" w:cs="Times New Roman" w:hint="eastAsia"/>
-                <w:sz w:val="32"/>
-                <w:szCs w:val="40"/>
-              </w:rPr>
-              <w:lastRenderedPageBreak/>
+            <w:tcW w:w="1340" w:type="dxa"/>
+            <w:noWrap/>
+            <w:hideMark/>
+          </w:tcPr>
+          <w:p>
+            <w:pPr>
+              <w:widowControl/>
+              <w:jc w:val="left"/>
+              <w:rPr>
+                <w:rFonts w:ascii="黑体" w:eastAsia="黑体" w:hAnsi="黑体" w:cs="Times New Roman" w:hint="eastAsia"/>
+                <w:sz w:val="32"/>
+                <w:szCs w:val="40"/>
+              </w:rPr>
+            </w:pPr>
+            <w:r>
+              <w:rPr>
+                <w:rFonts w:ascii="黑体" w:eastAsia="黑体" w:hAnsi="黑体" w:cs="Times New Roman" w:hint="eastAsia"/>
+                <w:sz w:val="32"/>
+                <w:szCs w:val="40"/>
+              </w:rPr>
               <w:t>2019040474</w:t>
             </w:r>
           </w:p>
@@ -10915,7 +10914,7 @@
         </w:tc>
         <w:tc>
           <w:tcPr>
-            <w:tcW w:w="2620" w:type="dxa"/>
+            <w:tcW w:w="2720" w:type="dxa"/>
             <w:noWrap/>
             <w:hideMark/>
           </w:tcPr>
@@ -10941,7 +10940,7 @@
         </w:tc>
         <w:tc>
           <w:tcPr>
-            <w:tcW w:w="1480" w:type="dxa"/>
+            <w:tcW w:w="2400" w:type="dxa"/>
             <w:noWrap/>
             <w:hideMark/>
           </w:tcPr>
@@ -10972,26 +10971,27 @@
         </w:trPr>
         <w:tc>
           <w:tcPr>
-            <w:tcW w:w="1300" w:type="dxa"/>
-            <w:noWrap/>
-            <w:hideMark/>
-          </w:tcPr>
-          <w:p>
-            <w:pPr>
-              <w:widowControl/>
-              <w:jc w:val="left"/>
-              <w:rPr>
-                <w:rFonts w:ascii="黑体" w:eastAsia="黑体" w:hAnsi="黑体" w:cs="Times New Roman" w:hint="eastAsia"/>
-                <w:sz w:val="32"/>
-                <w:szCs w:val="40"/>
-              </w:rPr>
-            </w:pPr>
-            <w:r>
-              <w:rPr>
-                <w:rFonts w:ascii="黑体" w:eastAsia="黑体" w:hAnsi="黑体" w:cs="Times New Roman" w:hint="eastAsia"/>
-                <w:sz w:val="32"/>
-                <w:szCs w:val="40"/>
-              </w:rPr>
+            <w:tcW w:w="1340" w:type="dxa"/>
+            <w:noWrap/>
+            <w:hideMark/>
+          </w:tcPr>
+          <w:p>
+            <w:pPr>
+              <w:widowControl/>
+              <w:jc w:val="left"/>
+              <w:rPr>
+                <w:rFonts w:ascii="黑体" w:eastAsia="黑体" w:hAnsi="黑体" w:cs="Times New Roman" w:hint="eastAsia"/>
+                <w:sz w:val="32"/>
+                <w:szCs w:val="40"/>
+              </w:rPr>
+            </w:pPr>
+            <w:r>
+              <w:rPr>
+                <w:rFonts w:ascii="黑体" w:eastAsia="黑体" w:hAnsi="黑体" w:cs="Times New Roman" w:hint="eastAsia"/>
+                <w:sz w:val="32"/>
+                <w:szCs w:val="40"/>
+              </w:rPr>
+              <w:lastRenderedPageBreak/>
               <w:t>2018040496</w:t>
             </w:r>
           </w:p>
@@ -11024,7 +11024,7 @@
         </w:tc>
         <w:tc>
           <w:tcPr>
-            <w:tcW w:w="2620" w:type="dxa"/>
+            <w:tcW w:w="2720" w:type="dxa"/>
             <w:noWrap/>
             <w:hideMark/>
           </w:tcPr>
@@ -11050,7 +11050,7 @@
         </w:tc>
         <w:tc>
           <w:tcPr>
-            <w:tcW w:w="1480" w:type="dxa"/>
+            <w:tcW w:w="2400" w:type="dxa"/>
             <w:noWrap/>
             <w:hideMark/>
           </w:tcPr>
@@ -11081,7 +11081,7 @@
         </w:trPr>
         <w:tc>
           <w:tcPr>
-            <w:tcW w:w="1300" w:type="dxa"/>
+            <w:tcW w:w="1340" w:type="dxa"/>
             <w:noWrap/>
             <w:hideMark/>
           </w:tcPr>
@@ -11133,7 +11133,7 @@
         </w:tc>
         <w:tc>
           <w:tcPr>
-            <w:tcW w:w="2620" w:type="dxa"/>
+            <w:tcW w:w="2720" w:type="dxa"/>
             <w:noWrap/>
             <w:hideMark/>
           </w:tcPr>
@@ -11159,7 +11159,7 @@
         </w:tc>
         <w:tc>
           <w:tcPr>
-            <w:tcW w:w="1480" w:type="dxa"/>
+            <w:tcW w:w="2400" w:type="dxa"/>
             <w:noWrap/>
             <w:hideMark/>
           </w:tcPr>
@@ -11190,7 +11190,7 @@
         </w:trPr>
         <w:tc>
           <w:tcPr>
-            <w:tcW w:w="1300" w:type="dxa"/>
+            <w:tcW w:w="1340" w:type="dxa"/>
             <w:noWrap/>
             <w:hideMark/>
           </w:tcPr>
@@ -11244,7 +11244,7 @@
         </w:tc>
         <w:tc>
           <w:tcPr>
-            <w:tcW w:w="2620" w:type="dxa"/>
+            <w:tcW w:w="2720" w:type="dxa"/>
             <w:noWrap/>
             <w:hideMark/>
           </w:tcPr>
@@ -11270,7 +11270,7 @@
         </w:tc>
         <w:tc>
           <w:tcPr>
-            <w:tcW w:w="1480" w:type="dxa"/>
+            <w:tcW w:w="2400" w:type="dxa"/>
             <w:noWrap/>
             <w:hideMark/>
           </w:tcPr>
@@ -11301,7 +11301,7 @@
         </w:trPr>
         <w:tc>
           <w:tcPr>
-            <w:tcW w:w="1300" w:type="dxa"/>
+            <w:tcW w:w="1340" w:type="dxa"/>
             <w:noWrap/>
             <w:hideMark/>
           </w:tcPr>
@@ -11353,7 +11353,7 @@
         </w:tc>
         <w:tc>
           <w:tcPr>
-            <w:tcW w:w="2620" w:type="dxa"/>
+            <w:tcW w:w="2720" w:type="dxa"/>
             <w:noWrap/>
             <w:hideMark/>
           </w:tcPr>
@@ -11379,7 +11379,7 @@
         </w:tc>
         <w:tc>
           <w:tcPr>
-            <w:tcW w:w="1480" w:type="dxa"/>
+            <w:tcW w:w="2400" w:type="dxa"/>
             <w:noWrap/>
             <w:hideMark/>
           </w:tcPr>
@@ -11410,7 +11410,7 @@
         </w:trPr>
         <w:tc>
           <w:tcPr>
-            <w:tcW w:w="1300" w:type="dxa"/>
+            <w:tcW w:w="1340" w:type="dxa"/>
             <w:noWrap/>
             <w:hideMark/>
           </w:tcPr>
@@ -11464,7 +11464,7 @@
         </w:tc>
         <w:tc>
           <w:tcPr>
-            <w:tcW w:w="2620" w:type="dxa"/>
+            <w:tcW w:w="2720" w:type="dxa"/>
             <w:noWrap/>
             <w:hideMark/>
           </w:tcPr>
@@ -11490,7 +11490,7 @@
         </w:tc>
         <w:tc>
           <w:tcPr>
-            <w:tcW w:w="1480" w:type="dxa"/>
+            <w:tcW w:w="2400" w:type="dxa"/>
             <w:noWrap/>
             <w:hideMark/>
           </w:tcPr>
@@ -11521,7 +11521,7 @@
         </w:trPr>
         <w:tc>
           <w:tcPr>
-            <w:tcW w:w="1300" w:type="dxa"/>
+            <w:tcW w:w="1340" w:type="dxa"/>
             <w:noWrap/>
             <w:hideMark/>
           </w:tcPr>
@@ -11575,7 +11575,7 @@
         </w:tc>
         <w:tc>
           <w:tcPr>
-            <w:tcW w:w="2620" w:type="dxa"/>
+            <w:tcW w:w="2720" w:type="dxa"/>
             <w:noWrap/>
             <w:hideMark/>
           </w:tcPr>
@@ -11601,7 +11601,7 @@
         </w:tc>
         <w:tc>
           <w:tcPr>
-            <w:tcW w:w="1480" w:type="dxa"/>
+            <w:tcW w:w="2400" w:type="dxa"/>
             <w:noWrap/>
             <w:hideMark/>
           </w:tcPr>
@@ -11632,7 +11632,7 @@
         </w:trPr>
         <w:tc>
           <w:tcPr>
-            <w:tcW w:w="1300" w:type="dxa"/>
+            <w:tcW w:w="1340" w:type="dxa"/>
             <w:noWrap/>
             <w:hideMark/>
           </w:tcPr>
@@ -11684,7 +11684,7 @@
         </w:tc>
         <w:tc>
           <w:tcPr>
-            <w:tcW w:w="2620" w:type="dxa"/>
+            <w:tcW w:w="2720" w:type="dxa"/>
             <w:noWrap/>
             <w:hideMark/>
           </w:tcPr>
@@ -11710,27 +11710,27 @@
         </w:tc>
         <w:tc>
           <w:tcPr>
-            <w:tcW w:w="1480" w:type="dxa"/>
-            <w:noWrap/>
-            <w:hideMark/>
-          </w:tcPr>
-          <w:p>
-            <w:pPr>
-              <w:widowControl/>
-              <w:jc w:val="left"/>
-              <w:rPr>
-                <w:rFonts w:ascii="黑体" w:eastAsia="黑体" w:hAnsi="黑体" w:cs="Times New Roman" w:hint="eastAsia"/>
-                <w:sz w:val="32"/>
-                <w:szCs w:val="40"/>
-              </w:rPr>
-            </w:pPr>
-            <w:r>
-              <w:rPr>
-                <w:rFonts w:ascii="黑体" w:eastAsia="黑体" w:hAnsi="黑体" w:cs="Times New Roman" w:hint="eastAsia"/>
-                <w:sz w:val="32"/>
-                <w:szCs w:val="40"/>
-              </w:rPr>
-              <w:t>省部级一等奖</w:t>
+            <w:tcW w:w="2400" w:type="dxa"/>
+            <w:noWrap/>
+            <w:hideMark/>
+          </w:tcPr>
+          <w:p>
+            <w:pPr>
+              <w:widowControl/>
+              <w:jc w:val="left"/>
+              <w:rPr>
+                <w:rFonts w:ascii="黑体" w:eastAsia="黑体" w:hAnsi="黑体" w:cs="Times New Roman" w:hint="eastAsia"/>
+                <w:sz w:val="32"/>
+                <w:szCs w:val="40"/>
+              </w:rPr>
+            </w:pPr>
+            <w:r>
+              <w:rPr>
+                <w:rFonts w:ascii="黑体" w:eastAsia="黑体" w:hAnsi="黑体" w:cs="Times New Roman" w:hint="eastAsia"/>
+                <w:sz w:val="32"/>
+                <w:szCs w:val="40"/>
+              </w:rPr>
+              <w:t>省部级二等奖</w:t>
             </w:r>
           </w:p>
         </w:tc>
@@ -11741,7 +11741,7 @@
         </w:trPr>
         <w:tc>
           <w:tcPr>
-            <w:tcW w:w="1300" w:type="dxa"/>
+            <w:tcW w:w="1340" w:type="dxa"/>
             <w:noWrap/>
             <w:hideMark/>
           </w:tcPr>
@@ -11793,7 +11793,7 @@
         </w:tc>
         <w:tc>
           <w:tcPr>
-            <w:tcW w:w="2620" w:type="dxa"/>
+            <w:tcW w:w="2720" w:type="dxa"/>
             <w:noWrap/>
             <w:hideMark/>
           </w:tcPr>
@@ -11819,7 +11819,7 @@
         </w:tc>
         <w:tc>
           <w:tcPr>
-            <w:tcW w:w="1480" w:type="dxa"/>
+            <w:tcW w:w="2400" w:type="dxa"/>
             <w:noWrap/>
             <w:hideMark/>
           </w:tcPr>
@@ -11850,7 +11850,7 @@
         </w:trPr>
         <w:tc>
           <w:tcPr>
-            <w:tcW w:w="1300" w:type="dxa"/>
+            <w:tcW w:w="1340" w:type="dxa"/>
             <w:noWrap/>
             <w:hideMark/>
           </w:tcPr>
@@ -11902,7 +11902,7 @@
         </w:tc>
         <w:tc>
           <w:tcPr>
-            <w:tcW w:w="2620" w:type="dxa"/>
+            <w:tcW w:w="2720" w:type="dxa"/>
             <w:noWrap/>
             <w:hideMark/>
           </w:tcPr>
@@ -11928,7 +11928,7 @@
         </w:tc>
         <w:tc>
           <w:tcPr>
-            <w:tcW w:w="1480" w:type="dxa"/>
+            <w:tcW w:w="2400" w:type="dxa"/>
             <w:noWrap/>
             <w:hideMark/>
           </w:tcPr>
@@ -11959,7 +11959,7 @@
         </w:trPr>
         <w:tc>
           <w:tcPr>
-            <w:tcW w:w="1300" w:type="dxa"/>
+            <w:tcW w:w="1340" w:type="dxa"/>
             <w:noWrap/>
             <w:hideMark/>
           </w:tcPr>
@@ -12011,7 +12011,7 @@
         </w:tc>
         <w:tc>
           <w:tcPr>
-            <w:tcW w:w="2620" w:type="dxa"/>
+            <w:tcW w:w="2720" w:type="dxa"/>
             <w:noWrap/>
             <w:hideMark/>
           </w:tcPr>
@@ -12037,7 +12037,7 @@
         </w:tc>
         <w:tc>
           <w:tcPr>
-            <w:tcW w:w="1480" w:type="dxa"/>
+            <w:tcW w:w="2400" w:type="dxa"/>
             <w:noWrap/>
             <w:hideMark/>
           </w:tcPr>
@@ -12068,27 +12068,26 @@
         </w:trPr>
         <w:tc>
           <w:tcPr>
-            <w:tcW w:w="1300" w:type="dxa"/>
-            <w:noWrap/>
-            <w:hideMark/>
-          </w:tcPr>
-          <w:p>
-            <w:pPr>
-              <w:widowControl/>
-              <w:jc w:val="left"/>
-              <w:rPr>
-                <w:rFonts w:ascii="黑体" w:eastAsia="黑体" w:hAnsi="黑体" w:cs="Times New Roman" w:hint="eastAsia"/>
-                <w:sz w:val="32"/>
-                <w:szCs w:val="40"/>
-              </w:rPr>
-            </w:pPr>
-            <w:r>
-              <w:rPr>
-                <w:rFonts w:ascii="黑体" w:eastAsia="黑体" w:hAnsi="黑体" w:cs="Times New Roman" w:hint="eastAsia"/>
-                <w:sz w:val="32"/>
-                <w:szCs w:val="40"/>
-              </w:rPr>
-              <w:lastRenderedPageBreak/>
+            <w:tcW w:w="1340" w:type="dxa"/>
+            <w:noWrap/>
+            <w:hideMark/>
+          </w:tcPr>
+          <w:p>
+            <w:pPr>
+              <w:widowControl/>
+              <w:jc w:val="left"/>
+              <w:rPr>
+                <w:rFonts w:ascii="黑体" w:eastAsia="黑体" w:hAnsi="黑体" w:cs="Times New Roman" w:hint="eastAsia"/>
+                <w:sz w:val="32"/>
+                <w:szCs w:val="40"/>
+              </w:rPr>
+            </w:pPr>
+            <w:r>
+              <w:rPr>
+                <w:rFonts w:ascii="黑体" w:eastAsia="黑体" w:hAnsi="黑体" w:cs="Times New Roman" w:hint="eastAsia"/>
+                <w:sz w:val="32"/>
+                <w:szCs w:val="40"/>
+              </w:rPr>
               <w:t>2018040527</w:t>
             </w:r>
           </w:p>
@@ -12121,7 +12120,7 @@
         </w:tc>
         <w:tc>
           <w:tcPr>
-            <w:tcW w:w="2620" w:type="dxa"/>
+            <w:tcW w:w="2720" w:type="dxa"/>
             <w:noWrap/>
             <w:hideMark/>
           </w:tcPr>
@@ -12147,27 +12146,27 @@
         </w:tc>
         <w:tc>
           <w:tcPr>
-            <w:tcW w:w="1480" w:type="dxa"/>
-            <w:noWrap/>
-            <w:hideMark/>
-          </w:tcPr>
-          <w:p>
-            <w:pPr>
-              <w:widowControl/>
-              <w:jc w:val="left"/>
-              <w:rPr>
-                <w:rFonts w:ascii="黑体" w:eastAsia="黑体" w:hAnsi="黑体" w:cs="Times New Roman" w:hint="eastAsia"/>
-                <w:sz w:val="32"/>
-                <w:szCs w:val="40"/>
-              </w:rPr>
-            </w:pPr>
-            <w:r>
-              <w:rPr>
-                <w:rFonts w:ascii="黑体" w:eastAsia="黑体" w:hAnsi="黑体" w:cs="Times New Roman" w:hint="eastAsia"/>
-                <w:sz w:val="32"/>
-                <w:szCs w:val="40"/>
-              </w:rPr>
-              <w:t>省部级一等奖</w:t>
+            <w:tcW w:w="2400" w:type="dxa"/>
+            <w:noWrap/>
+            <w:hideMark/>
+          </w:tcPr>
+          <w:p>
+            <w:pPr>
+              <w:widowControl/>
+              <w:jc w:val="left"/>
+              <w:rPr>
+                <w:rFonts w:ascii="黑体" w:eastAsia="黑体" w:hAnsi="黑体" w:cs="Times New Roman" w:hint="eastAsia"/>
+                <w:sz w:val="32"/>
+                <w:szCs w:val="40"/>
+              </w:rPr>
+            </w:pPr>
+            <w:r>
+              <w:rPr>
+                <w:rFonts w:ascii="黑体" w:eastAsia="黑体" w:hAnsi="黑体" w:cs="Times New Roman" w:hint="eastAsia"/>
+                <w:sz w:val="32"/>
+                <w:szCs w:val="40"/>
+              </w:rPr>
+              <w:t>省部级二等奖</w:t>
             </w:r>
           </w:p>
         </w:tc>
@@ -12178,26 +12177,27 @@
         </w:trPr>
         <w:tc>
           <w:tcPr>
-            <w:tcW w:w="1300" w:type="dxa"/>
-            <w:noWrap/>
-            <w:hideMark/>
-          </w:tcPr>
-          <w:p>
-            <w:pPr>
-              <w:widowControl/>
-              <w:jc w:val="left"/>
-              <w:rPr>
-                <w:rFonts w:ascii="黑体" w:eastAsia="黑体" w:hAnsi="黑体" w:cs="Times New Roman" w:hint="eastAsia"/>
-                <w:sz w:val="32"/>
-                <w:szCs w:val="40"/>
-              </w:rPr>
-            </w:pPr>
-            <w:r>
-              <w:rPr>
-                <w:rFonts w:ascii="黑体" w:eastAsia="黑体" w:hAnsi="黑体" w:cs="Times New Roman" w:hint="eastAsia"/>
-                <w:sz w:val="32"/>
-                <w:szCs w:val="40"/>
-              </w:rPr>
+            <w:tcW w:w="1340" w:type="dxa"/>
+            <w:noWrap/>
+            <w:hideMark/>
+          </w:tcPr>
+          <w:p>
+            <w:pPr>
+              <w:widowControl/>
+              <w:jc w:val="left"/>
+              <w:rPr>
+                <w:rFonts w:ascii="黑体" w:eastAsia="黑体" w:hAnsi="黑体" w:cs="Times New Roman" w:hint="eastAsia"/>
+                <w:sz w:val="32"/>
+                <w:szCs w:val="40"/>
+              </w:rPr>
+            </w:pPr>
+            <w:r>
+              <w:rPr>
+                <w:rFonts w:ascii="黑体" w:eastAsia="黑体" w:hAnsi="黑体" w:cs="Times New Roman" w:hint="eastAsia"/>
+                <w:sz w:val="32"/>
+                <w:szCs w:val="40"/>
+              </w:rPr>
+              <w:lastRenderedPageBreak/>
               <w:t>2019040385</w:t>
             </w:r>
           </w:p>
@@ -12240,7 +12240,7 @@
         </w:tc>
         <w:tc>
           <w:tcPr>
-            <w:tcW w:w="2620" w:type="dxa"/>
+            <w:tcW w:w="2720" w:type="dxa"/>
             <w:noWrap/>
             <w:hideMark/>
           </w:tcPr>
@@ -12266,7 +12266,7 @@
         </w:tc>
         <w:tc>
           <w:tcPr>
-            <w:tcW w:w="1480" w:type="dxa"/>
+            <w:tcW w:w="2400" w:type="dxa"/>
             <w:noWrap/>
             <w:hideMark/>
           </w:tcPr>
@@ -12297,7 +12297,7 @@
         </w:trPr>
         <w:tc>
           <w:tcPr>
-            <w:tcW w:w="1300" w:type="dxa"/>
+            <w:tcW w:w="1340" w:type="dxa"/>
             <w:noWrap/>
             <w:hideMark/>
           </w:tcPr>
@@ -12349,7 +12349,7 @@
         </w:tc>
         <w:tc>
           <w:tcPr>
-            <w:tcW w:w="2620" w:type="dxa"/>
+            <w:tcW w:w="2720" w:type="dxa"/>
             <w:noWrap/>
             <w:hideMark/>
           </w:tcPr>
@@ -12375,7 +12375,7 @@
         </w:tc>
         <w:tc>
           <w:tcPr>
-            <w:tcW w:w="1480" w:type="dxa"/>
+            <w:tcW w:w="2400" w:type="dxa"/>
             <w:noWrap/>
             <w:hideMark/>
           </w:tcPr>
@@ -12406,7 +12406,7 @@
         </w:trPr>
         <w:tc>
           <w:tcPr>
-            <w:tcW w:w="1300" w:type="dxa"/>
+            <w:tcW w:w="1340" w:type="dxa"/>
             <w:noWrap/>
             <w:hideMark/>
           </w:tcPr>
@@ -12458,7 +12458,7 @@
         </w:tc>
         <w:tc>
           <w:tcPr>
-            <w:tcW w:w="2620" w:type="dxa"/>
+            <w:tcW w:w="2720" w:type="dxa"/>
             <w:noWrap/>
             <w:hideMark/>
           </w:tcPr>
@@ -12484,7 +12484,7 @@
         </w:tc>
         <w:tc>
           <w:tcPr>
-            <w:tcW w:w="1480" w:type="dxa"/>
+            <w:tcW w:w="2400" w:type="dxa"/>
             <w:noWrap/>
             <w:hideMark/>
           </w:tcPr>
@@ -12515,7 +12515,7 @@
         </w:trPr>
         <w:tc>
           <w:tcPr>
-            <w:tcW w:w="1300" w:type="dxa"/>
+            <w:tcW w:w="1340" w:type="dxa"/>
             <w:noWrap/>
             <w:hideMark/>
           </w:tcPr>
@@ -12567,7 +12567,7 @@
         </w:tc>
         <w:tc>
           <w:tcPr>
-            <w:tcW w:w="2620" w:type="dxa"/>
+            <w:tcW w:w="2720" w:type="dxa"/>
             <w:noWrap/>
             <w:hideMark/>
           </w:tcPr>
@@ -12593,7 +12593,7 @@
         </w:tc>
         <w:tc>
           <w:tcPr>
-            <w:tcW w:w="1480" w:type="dxa"/>
+            <w:tcW w:w="2400" w:type="dxa"/>
             <w:noWrap/>
             <w:hideMark/>
           </w:tcPr>
@@ -12624,7 +12624,7 @@
         </w:trPr>
         <w:tc>
           <w:tcPr>
-            <w:tcW w:w="1300" w:type="dxa"/>
+            <w:tcW w:w="1340" w:type="dxa"/>
             <w:noWrap/>
             <w:hideMark/>
           </w:tcPr>
@@ -12676,7 +12676,7 @@
         </w:tc>
         <w:tc>
           <w:tcPr>
-            <w:tcW w:w="2620" w:type="dxa"/>
+            <w:tcW w:w="2720" w:type="dxa"/>
             <w:noWrap/>
             <w:hideMark/>
           </w:tcPr>
@@ -12702,7 +12702,7 @@
         </w:tc>
         <w:tc>
           <w:tcPr>
-            <w:tcW w:w="1480" w:type="dxa"/>
+            <w:tcW w:w="2400" w:type="dxa"/>
             <w:noWrap/>
             <w:hideMark/>
           </w:tcPr>
@@ -12733,7 +12733,7 @@
         </w:trPr>
         <w:tc>
           <w:tcPr>
-            <w:tcW w:w="1300" w:type="dxa"/>
+            <w:tcW w:w="1340" w:type="dxa"/>
             <w:noWrap/>
             <w:hideMark/>
           </w:tcPr>
@@ -12787,7 +12787,7 @@
         </w:tc>
         <w:tc>
           <w:tcPr>
-            <w:tcW w:w="2620" w:type="dxa"/>
+            <w:tcW w:w="2720" w:type="dxa"/>
             <w:noWrap/>
             <w:hideMark/>
           </w:tcPr>
@@ -12813,7 +12813,7 @@
         </w:tc>
         <w:tc>
           <w:tcPr>
-            <w:tcW w:w="1480" w:type="dxa"/>
+            <w:tcW w:w="2400" w:type="dxa"/>
             <w:noWrap/>
             <w:hideMark/>
           </w:tcPr>
@@ -12844,7 +12844,7 @@
         </w:trPr>
         <w:tc>
           <w:tcPr>
-            <w:tcW w:w="1300" w:type="dxa"/>
+            <w:tcW w:w="1340" w:type="dxa"/>
             <w:noWrap/>
             <w:hideMark/>
           </w:tcPr>
@@ -12896,7 +12896,7 @@
         </w:tc>
         <w:tc>
           <w:tcPr>
-            <w:tcW w:w="2620" w:type="dxa"/>
+            <w:tcW w:w="2720" w:type="dxa"/>
             <w:noWrap/>
             <w:hideMark/>
           </w:tcPr>
@@ -12922,7 +12922,7 @@
         </w:tc>
         <w:tc>
           <w:tcPr>
-            <w:tcW w:w="1480" w:type="dxa"/>
+            <w:tcW w:w="2400" w:type="dxa"/>
             <w:noWrap/>
             <w:hideMark/>
           </w:tcPr>
@@ -12953,7 +12953,7 @@
         </w:trPr>
         <w:tc>
           <w:tcPr>
-            <w:tcW w:w="1300" w:type="dxa"/>
+            <w:tcW w:w="1340" w:type="dxa"/>
             <w:noWrap/>
             <w:hideMark/>
           </w:tcPr>
@@ -13007,7 +13007,7 @@
         </w:tc>
         <w:tc>
           <w:tcPr>
-            <w:tcW w:w="2620" w:type="dxa"/>
+            <w:tcW w:w="2720" w:type="dxa"/>
             <w:noWrap/>
             <w:hideMark/>
           </w:tcPr>
@@ -13033,27 +13033,27 @@
         </w:tc>
         <w:tc>
           <w:tcPr>
-            <w:tcW w:w="1480" w:type="dxa"/>
-            <w:noWrap/>
-            <w:hideMark/>
-          </w:tcPr>
-          <w:p>
-            <w:pPr>
-              <w:widowControl/>
-              <w:jc w:val="left"/>
-              <w:rPr>
-                <w:rFonts w:ascii="黑体" w:eastAsia="黑体" w:hAnsi="黑体" w:cs="Times New Roman" w:hint="eastAsia"/>
-                <w:sz w:val="32"/>
-                <w:szCs w:val="40"/>
-              </w:rPr>
-            </w:pPr>
-            <w:r>
-              <w:rPr>
-                <w:rFonts w:ascii="黑体" w:eastAsia="黑体" w:hAnsi="黑体" w:cs="Times New Roman" w:hint="eastAsia"/>
-                <w:sz w:val="32"/>
-                <w:szCs w:val="40"/>
-              </w:rPr>
-              <w:t>省部级三等奖</w:t>
+            <w:tcW w:w="2400" w:type="dxa"/>
+            <w:noWrap/>
+            <w:hideMark/>
+          </w:tcPr>
+          <w:p>
+            <w:pPr>
+              <w:widowControl/>
+              <w:jc w:val="left"/>
+              <w:rPr>
+                <w:rFonts w:ascii="黑体" w:eastAsia="黑体" w:hAnsi="黑体" w:cs="Times New Roman" w:hint="eastAsia"/>
+                <w:sz w:val="32"/>
+                <w:szCs w:val="40"/>
+              </w:rPr>
+            </w:pPr>
+            <w:r>
+              <w:rPr>
+                <w:rFonts w:ascii="黑体" w:eastAsia="黑体" w:hAnsi="黑体" w:cs="Times New Roman" w:hint="eastAsia"/>
+                <w:sz w:val="32"/>
+                <w:szCs w:val="40"/>
+              </w:rPr>
+              <w:t>省部级二等奖</w:t>
             </w:r>
           </w:p>
         </w:tc>
@@ -13064,7 +13064,7 @@
         </w:trPr>
         <w:tc>
           <w:tcPr>
-            <w:tcW w:w="1300" w:type="dxa"/>
+            <w:tcW w:w="1340" w:type="dxa"/>
             <w:noWrap/>
             <w:hideMark/>
           </w:tcPr>
@@ -13116,7 +13116,7 @@
         </w:tc>
         <w:tc>
           <w:tcPr>
-            <w:tcW w:w="2620" w:type="dxa"/>
+            <w:tcW w:w="2720" w:type="dxa"/>
             <w:noWrap/>
             <w:hideMark/>
           </w:tcPr>
@@ -13142,7 +13142,7 @@
         </w:tc>
         <w:tc>
           <w:tcPr>
-            <w:tcW w:w="1480" w:type="dxa"/>
+            <w:tcW w:w="2400" w:type="dxa"/>
             <w:noWrap/>
             <w:hideMark/>
           </w:tcPr>
@@ -13173,7 +13173,7 @@
         </w:trPr>
         <w:tc>
           <w:tcPr>
-            <w:tcW w:w="1300" w:type="dxa"/>
+            <w:tcW w:w="1340" w:type="dxa"/>
             <w:noWrap/>
             <w:hideMark/>
           </w:tcPr>
@@ -13225,7 +13225,7 @@
         </w:tc>
         <w:tc>
           <w:tcPr>
-            <w:tcW w:w="2620" w:type="dxa"/>
+            <w:tcW w:w="2720" w:type="dxa"/>
             <w:noWrap/>
             <w:hideMark/>
           </w:tcPr>
@@ -13251,7 +13251,7 @@
         </w:tc>
         <w:tc>
           <w:tcPr>
-            <w:tcW w:w="1480" w:type="dxa"/>
+            <w:tcW w:w="2400" w:type="dxa"/>
             <w:noWrap/>
             <w:hideMark/>
           </w:tcPr>
@@ -13282,27 +13282,26 @@
         </w:trPr>
         <w:tc>
           <w:tcPr>
-            <w:tcW w:w="1300" w:type="dxa"/>
-            <w:noWrap/>
-            <w:hideMark/>
-          </w:tcPr>
-          <w:p>
-            <w:pPr>
-              <w:widowControl/>
-              <w:jc w:val="left"/>
-              <w:rPr>
-                <w:rFonts w:ascii="黑体" w:eastAsia="黑体" w:hAnsi="黑体" w:cs="Times New Roman" w:hint="eastAsia"/>
-                <w:sz w:val="32"/>
-                <w:szCs w:val="40"/>
-              </w:rPr>
-            </w:pPr>
-            <w:r>
-              <w:rPr>
-                <w:rFonts w:ascii="黑体" w:eastAsia="黑体" w:hAnsi="黑体" w:cs="Times New Roman" w:hint="eastAsia"/>
-                <w:sz w:val="32"/>
-                <w:szCs w:val="40"/>
-              </w:rPr>
-              <w:lastRenderedPageBreak/>
+            <w:tcW w:w="1340" w:type="dxa"/>
+            <w:noWrap/>
+            <w:hideMark/>
+          </w:tcPr>
+          <w:p>
+            <w:pPr>
+              <w:widowControl/>
+              <w:jc w:val="left"/>
+              <w:rPr>
+                <w:rFonts w:ascii="黑体" w:eastAsia="黑体" w:hAnsi="黑体" w:cs="Times New Roman" w:hint="eastAsia"/>
+                <w:sz w:val="32"/>
+                <w:szCs w:val="40"/>
+              </w:rPr>
+            </w:pPr>
+            <w:r>
+              <w:rPr>
+                <w:rFonts w:ascii="黑体" w:eastAsia="黑体" w:hAnsi="黑体" w:cs="Times New Roman" w:hint="eastAsia"/>
+                <w:sz w:val="32"/>
+                <w:szCs w:val="40"/>
+              </w:rPr>
               <w:t>2018040362</w:t>
             </w:r>
           </w:p>
@@ -13337,7 +13336,7 @@
         </w:tc>
         <w:tc>
           <w:tcPr>
-            <w:tcW w:w="2620" w:type="dxa"/>
+            <w:tcW w:w="2720" w:type="dxa"/>
             <w:noWrap/>
             <w:hideMark/>
           </w:tcPr>
@@ -13363,7 +13362,7 @@
         </w:tc>
         <w:tc>
           <w:tcPr>
-            <w:tcW w:w="1480" w:type="dxa"/>
+            <w:tcW w:w="2400" w:type="dxa"/>
             <w:noWrap/>
             <w:hideMark/>
           </w:tcPr>
@@ -13394,26 +13393,27 @@
         </w:trPr>
         <w:tc>
           <w:tcPr>
-            <w:tcW w:w="1300" w:type="dxa"/>
-            <w:noWrap/>
-            <w:hideMark/>
-          </w:tcPr>
-          <w:p>
-            <w:pPr>
-              <w:widowControl/>
-              <w:jc w:val="left"/>
-              <w:rPr>
-                <w:rFonts w:ascii="黑体" w:eastAsia="黑体" w:hAnsi="黑体" w:cs="Times New Roman" w:hint="eastAsia"/>
-                <w:sz w:val="32"/>
-                <w:szCs w:val="40"/>
-              </w:rPr>
-            </w:pPr>
-            <w:r>
-              <w:rPr>
-                <w:rFonts w:ascii="黑体" w:eastAsia="黑体" w:hAnsi="黑体" w:cs="Times New Roman" w:hint="eastAsia"/>
-                <w:sz w:val="32"/>
-                <w:szCs w:val="40"/>
-              </w:rPr>
+            <w:tcW w:w="1340" w:type="dxa"/>
+            <w:noWrap/>
+            <w:hideMark/>
+          </w:tcPr>
+          <w:p>
+            <w:pPr>
+              <w:widowControl/>
+              <w:jc w:val="left"/>
+              <w:rPr>
+                <w:rFonts w:ascii="黑体" w:eastAsia="黑体" w:hAnsi="黑体" w:cs="Times New Roman" w:hint="eastAsia"/>
+                <w:sz w:val="32"/>
+                <w:szCs w:val="40"/>
+              </w:rPr>
+            </w:pPr>
+            <w:r>
+              <w:rPr>
+                <w:rFonts w:ascii="黑体" w:eastAsia="黑体" w:hAnsi="黑体" w:cs="Times New Roman" w:hint="eastAsia"/>
+                <w:sz w:val="32"/>
+                <w:szCs w:val="40"/>
+              </w:rPr>
+              <w:lastRenderedPageBreak/>
               <w:t>2019040486</w:t>
             </w:r>
           </w:p>
@@ -13446,7 +13446,7 @@
         </w:tc>
         <w:tc>
           <w:tcPr>
-            <w:tcW w:w="2620" w:type="dxa"/>
+            <w:tcW w:w="2720" w:type="dxa"/>
             <w:noWrap/>
             <w:hideMark/>
           </w:tcPr>
@@ -13472,7 +13472,7 @@
         </w:tc>
         <w:tc>
           <w:tcPr>
-            <w:tcW w:w="1480" w:type="dxa"/>
+            <w:tcW w:w="2400" w:type="dxa"/>
             <w:noWrap/>
             <w:hideMark/>
           </w:tcPr>
@@ -13503,7 +13503,7 @@
         </w:trPr>
         <w:tc>
           <w:tcPr>
-            <w:tcW w:w="1300" w:type="dxa"/>
+            <w:tcW w:w="1340" w:type="dxa"/>
             <w:noWrap/>
             <w:hideMark/>
           </w:tcPr>
@@ -13555,7 +13555,7 @@
         </w:tc>
         <w:tc>
           <w:tcPr>
-            <w:tcW w:w="2620" w:type="dxa"/>
+            <w:tcW w:w="2720" w:type="dxa"/>
             <w:noWrap/>
             <w:hideMark/>
           </w:tcPr>
@@ -13581,7 +13581,7 @@
         </w:tc>
         <w:tc>
           <w:tcPr>
-            <w:tcW w:w="1480" w:type="dxa"/>
+            <w:tcW w:w="2400" w:type="dxa"/>
             <w:noWrap/>
             <w:hideMark/>
           </w:tcPr>
@@ -13612,7 +13612,7 @@
         </w:trPr>
         <w:tc>
           <w:tcPr>
-            <w:tcW w:w="1300" w:type="dxa"/>
+            <w:tcW w:w="1340" w:type="dxa"/>
             <w:noWrap/>
             <w:hideMark/>
           </w:tcPr>
@@ -13664,7 +13664,7 @@
         </w:tc>
         <w:tc>
           <w:tcPr>
-            <w:tcW w:w="2620" w:type="dxa"/>
+            <w:tcW w:w="2720" w:type="dxa"/>
             <w:noWrap/>
             <w:hideMark/>
           </w:tcPr>
@@ -13690,7 +13690,7 @@
         </w:tc>
         <w:tc>
           <w:tcPr>
-            <w:tcW w:w="1480" w:type="dxa"/>
+            <w:tcW w:w="2400" w:type="dxa"/>
             <w:noWrap/>
             <w:hideMark/>
           </w:tcPr>
@@ -13721,7 +13721,7 @@
         </w:trPr>
         <w:tc>
           <w:tcPr>
-            <w:tcW w:w="1300" w:type="dxa"/>
+            <w:tcW w:w="1340" w:type="dxa"/>
             <w:noWrap/>
             <w:hideMark/>
           </w:tcPr>
@@ -13773,7 +13773,7 @@
         </w:tc>
         <w:tc>
           <w:tcPr>
-            <w:tcW w:w="2620" w:type="dxa"/>
+            <w:tcW w:w="2720" w:type="dxa"/>
             <w:noWrap/>
             <w:hideMark/>
           </w:tcPr>
@@ -13799,27 +13799,27 @@
         </w:tc>
         <w:tc>
           <w:tcPr>
-            <w:tcW w:w="1480" w:type="dxa"/>
-            <w:noWrap/>
-            <w:hideMark/>
-          </w:tcPr>
-          <w:p>
-            <w:pPr>
-              <w:widowControl/>
-              <w:jc w:val="left"/>
-              <w:rPr>
-                <w:rFonts w:ascii="黑体" w:eastAsia="黑体" w:hAnsi="黑体" w:cs="Times New Roman" w:hint="eastAsia"/>
-                <w:sz w:val="32"/>
-                <w:szCs w:val="40"/>
-              </w:rPr>
-            </w:pPr>
-            <w:r>
-              <w:rPr>
-                <w:rFonts w:ascii="黑体" w:eastAsia="黑体" w:hAnsi="黑体" w:cs="Times New Roman" w:hint="eastAsia"/>
-                <w:sz w:val="32"/>
-                <w:szCs w:val="40"/>
-              </w:rPr>
-              <w:t>省部级三等奖</w:t>
+            <w:tcW w:w="2400" w:type="dxa"/>
+            <w:noWrap/>
+            <w:hideMark/>
+          </w:tcPr>
+          <w:p>
+            <w:pPr>
+              <w:widowControl/>
+              <w:jc w:val="left"/>
+              <w:rPr>
+                <w:rFonts w:ascii="黑体" w:eastAsia="黑体" w:hAnsi="黑体" w:cs="Times New Roman" w:hint="eastAsia"/>
+                <w:sz w:val="32"/>
+                <w:szCs w:val="40"/>
+              </w:rPr>
+            </w:pPr>
+            <w:r>
+              <w:rPr>
+                <w:rFonts w:ascii="黑体" w:eastAsia="黑体" w:hAnsi="黑体" w:cs="Times New Roman" w:hint="eastAsia"/>
+                <w:sz w:val="32"/>
+                <w:szCs w:val="40"/>
+              </w:rPr>
+              <w:t>省部级二等奖</w:t>
             </w:r>
           </w:p>
         </w:tc>
@@ -13830,7 +13830,7 @@
         </w:trPr>
         <w:tc>
           <w:tcPr>
-            <w:tcW w:w="1300" w:type="dxa"/>
+            <w:tcW w:w="1340" w:type="dxa"/>
             <w:noWrap/>
             <w:hideMark/>
           </w:tcPr>
@@ -13882,7 +13882,7 @@
         </w:tc>
         <w:tc>
           <w:tcPr>
-            <w:tcW w:w="2620" w:type="dxa"/>
+            <w:tcW w:w="2720" w:type="dxa"/>
             <w:noWrap/>
             <w:hideMark/>
           </w:tcPr>
@@ -13908,7 +13908,7 @@
         </w:tc>
         <w:tc>
           <w:tcPr>
-            <w:tcW w:w="1480" w:type="dxa"/>
+            <w:tcW w:w="2400" w:type="dxa"/>
             <w:noWrap/>
             <w:hideMark/>
           </w:tcPr>
@@ -13939,7 +13939,7 @@
         </w:trPr>
         <w:tc>
           <w:tcPr>
-            <w:tcW w:w="1300" w:type="dxa"/>
+            <w:tcW w:w="1340" w:type="dxa"/>
             <w:noWrap/>
             <w:hideMark/>
           </w:tcPr>
@@ -13991,7 +13991,7 @@
         </w:tc>
         <w:tc>
           <w:tcPr>
-            <w:tcW w:w="2620" w:type="dxa"/>
+            <w:tcW w:w="2720" w:type="dxa"/>
             <w:noWrap/>
             <w:hideMark/>
           </w:tcPr>
@@ -14017,7 +14017,7 @@
         </w:tc>
         <w:tc>
           <w:tcPr>
-            <w:tcW w:w="1480" w:type="dxa"/>
+            <w:tcW w:w="2400" w:type="dxa"/>
             <w:noWrap/>
             <w:hideMark/>
           </w:tcPr>
@@ -14048,7 +14048,7 @@
         </w:trPr>
         <w:tc>
           <w:tcPr>
-            <w:tcW w:w="1300" w:type="dxa"/>
+            <w:tcW w:w="1340" w:type="dxa"/>
             <w:noWrap/>
             <w:hideMark/>
           </w:tcPr>
@@ -14100,7 +14100,7 @@
         </w:tc>
         <w:tc>
           <w:tcPr>
-            <w:tcW w:w="2620" w:type="dxa"/>
+            <w:tcW w:w="2720" w:type="dxa"/>
             <w:noWrap/>
             <w:hideMark/>
           </w:tcPr>
@@ -14126,27 +14126,27 @@
         </w:tc>
         <w:tc>
           <w:tcPr>
-            <w:tcW w:w="1480" w:type="dxa"/>
-            <w:noWrap/>
-            <w:hideMark/>
-          </w:tcPr>
-          <w:p>
-            <w:pPr>
-              <w:widowControl/>
-              <w:jc w:val="left"/>
-              <w:rPr>
-                <w:rFonts w:ascii="黑体" w:eastAsia="黑体" w:hAnsi="黑体" w:cs="Times New Roman" w:hint="eastAsia"/>
-                <w:sz w:val="32"/>
-                <w:szCs w:val="40"/>
-              </w:rPr>
-            </w:pPr>
-            <w:r>
-              <w:rPr>
-                <w:rFonts w:ascii="黑体" w:eastAsia="黑体" w:hAnsi="黑体" w:cs="Times New Roman" w:hint="eastAsia"/>
-                <w:sz w:val="32"/>
-                <w:szCs w:val="40"/>
-              </w:rPr>
-              <w:t>省部级一等奖</w:t>
+            <w:tcW w:w="2400" w:type="dxa"/>
+            <w:noWrap/>
+            <w:hideMark/>
+          </w:tcPr>
+          <w:p>
+            <w:pPr>
+              <w:widowControl/>
+              <w:jc w:val="left"/>
+              <w:rPr>
+                <w:rFonts w:ascii="黑体" w:eastAsia="黑体" w:hAnsi="黑体" w:cs="Times New Roman" w:hint="eastAsia"/>
+                <w:sz w:val="32"/>
+                <w:szCs w:val="40"/>
+              </w:rPr>
+            </w:pPr>
+            <w:r>
+              <w:rPr>
+                <w:rFonts w:ascii="黑体" w:eastAsia="黑体" w:hAnsi="黑体" w:cs="Times New Roman" w:hint="eastAsia"/>
+                <w:sz w:val="32"/>
+                <w:szCs w:val="40"/>
+              </w:rPr>
+              <w:t>省部级二等奖</w:t>
             </w:r>
           </w:p>
         </w:tc>
@@ -14157,7 +14157,7 @@
         </w:trPr>
         <w:tc>
           <w:tcPr>
-            <w:tcW w:w="1300" w:type="dxa"/>
+            <w:tcW w:w="1340" w:type="dxa"/>
             <w:noWrap/>
             <w:hideMark/>
           </w:tcPr>
@@ -14209,7 +14209,7 @@
         </w:tc>
         <w:tc>
           <w:tcPr>
-            <w:tcW w:w="2620" w:type="dxa"/>
+            <w:tcW w:w="2720" w:type="dxa"/>
             <w:noWrap/>
             <w:hideMark/>
           </w:tcPr>
@@ -14235,7 +14235,7 @@
         </w:tc>
         <w:tc>
           <w:tcPr>
-            <w:tcW w:w="1480" w:type="dxa"/>
+            <w:tcW w:w="2400" w:type="dxa"/>
             <w:noWrap/>
             <w:hideMark/>
           </w:tcPr>
@@ -14266,7 +14266,7 @@
         </w:trPr>
         <w:tc>
           <w:tcPr>
-            <w:tcW w:w="1300" w:type="dxa"/>
+            <w:tcW w:w="1340" w:type="dxa"/>
             <w:noWrap/>
             <w:hideMark/>
           </w:tcPr>
@@ -14328,7 +14328,7 @@
         </w:tc>
         <w:tc>
           <w:tcPr>
-            <w:tcW w:w="2620" w:type="dxa"/>
+            <w:tcW w:w="2720" w:type="dxa"/>
             <w:noWrap/>
             <w:hideMark/>
           </w:tcPr>
@@ -14354,27 +14354,27 @@
         </w:tc>
         <w:tc>
           <w:tcPr>
-            <w:tcW w:w="1480" w:type="dxa"/>
-            <w:noWrap/>
-            <w:hideMark/>
-          </w:tcPr>
-          <w:p>
-            <w:pPr>
-              <w:widowControl/>
-              <w:jc w:val="left"/>
-              <w:rPr>
-                <w:rFonts w:ascii="黑体" w:eastAsia="黑体" w:hAnsi="黑体" w:cs="Times New Roman" w:hint="eastAsia"/>
-                <w:sz w:val="32"/>
-                <w:szCs w:val="40"/>
-              </w:rPr>
-            </w:pPr>
-            <w:r>
-              <w:rPr>
-                <w:rFonts w:ascii="黑体" w:eastAsia="黑体" w:hAnsi="黑体" w:cs="Times New Roman" w:hint="eastAsia"/>
-                <w:sz w:val="32"/>
-                <w:szCs w:val="40"/>
-              </w:rPr>
-              <w:t>省部级三等奖</w:t>
+            <w:tcW w:w="2400" w:type="dxa"/>
+            <w:noWrap/>
+            <w:hideMark/>
+          </w:tcPr>
+          <w:p>
+            <w:pPr>
+              <w:widowControl/>
+              <w:jc w:val="left"/>
+              <w:rPr>
+                <w:rFonts w:ascii="黑体" w:eastAsia="黑体" w:hAnsi="黑体" w:cs="Times New Roman" w:hint="eastAsia"/>
+                <w:sz w:val="32"/>
+                <w:szCs w:val="40"/>
+              </w:rPr>
+            </w:pPr>
+            <w:r>
+              <w:rPr>
+                <w:rFonts w:ascii="黑体" w:eastAsia="黑体" w:hAnsi="黑体" w:cs="Times New Roman" w:hint="eastAsia"/>
+                <w:sz w:val="32"/>
+                <w:szCs w:val="40"/>
+              </w:rPr>
+              <w:t>省部级二等奖</w:t>
             </w:r>
           </w:p>
         </w:tc>
@@ -14385,7 +14385,7 @@
         </w:trPr>
         <w:tc>
           <w:tcPr>
-            <w:tcW w:w="1300" w:type="dxa"/>
+            <w:tcW w:w="1340" w:type="dxa"/>
             <w:noWrap/>
             <w:hideMark/>
           </w:tcPr>
@@ -14439,7 +14439,7 @@
         </w:tc>
         <w:tc>
           <w:tcPr>
-            <w:tcW w:w="2620" w:type="dxa"/>
+            <w:tcW w:w="2720" w:type="dxa"/>
             <w:noWrap/>
             <w:hideMark/>
           </w:tcPr>
@@ -14465,7 +14465,7 @@
         </w:tc>
         <w:tc>
           <w:tcPr>
-            <w:tcW w:w="1480" w:type="dxa"/>
+            <w:tcW w:w="2400" w:type="dxa"/>
             <w:noWrap/>
             <w:hideMark/>
           </w:tcPr>
@@ -14496,27 +14496,26 @@
         </w:trPr>
         <w:tc>
           <w:tcPr>
-            <w:tcW w:w="1300" w:type="dxa"/>
-            <w:noWrap/>
-            <w:hideMark/>
-          </w:tcPr>
-          <w:p>
-            <w:pPr>
-              <w:widowControl/>
-              <w:jc w:val="left"/>
-              <w:rPr>
-                <w:rFonts w:ascii="黑体" w:eastAsia="黑体" w:hAnsi="黑体" w:cs="Times New Roman" w:hint="eastAsia"/>
-                <w:sz w:val="32"/>
-                <w:szCs w:val="40"/>
-              </w:rPr>
-            </w:pPr>
-            <w:r>
-              <w:rPr>
-                <w:rFonts w:ascii="黑体" w:eastAsia="黑体" w:hAnsi="黑体" w:cs="Times New Roman" w:hint="eastAsia"/>
-                <w:sz w:val="32"/>
-                <w:szCs w:val="40"/>
-              </w:rPr>
-              <w:lastRenderedPageBreak/>
+            <w:tcW w:w="1340" w:type="dxa"/>
+            <w:noWrap/>
+            <w:hideMark/>
+          </w:tcPr>
+          <w:p>
+            <w:pPr>
+              <w:widowControl/>
+              <w:jc w:val="left"/>
+              <w:rPr>
+                <w:rFonts w:ascii="黑体" w:eastAsia="黑体" w:hAnsi="黑体" w:cs="Times New Roman" w:hint="eastAsia"/>
+                <w:sz w:val="32"/>
+                <w:szCs w:val="40"/>
+              </w:rPr>
+            </w:pPr>
+            <w:r>
+              <w:rPr>
+                <w:rFonts w:ascii="黑体" w:eastAsia="黑体" w:hAnsi="黑体" w:cs="Times New Roman" w:hint="eastAsia"/>
+                <w:sz w:val="32"/>
+                <w:szCs w:val="40"/>
+              </w:rPr>
               <w:t>2018170010</w:t>
             </w:r>
           </w:p>
@@ -14549,7 +14548,7 @@
         </w:tc>
         <w:tc>
           <w:tcPr>
-            <w:tcW w:w="2620" w:type="dxa"/>
+            <w:tcW w:w="2720" w:type="dxa"/>
             <w:noWrap/>
             <w:hideMark/>
           </w:tcPr>
@@ -14575,7 +14574,7 @@
         </w:tc>
         <w:tc>
           <w:tcPr>
-            <w:tcW w:w="1480" w:type="dxa"/>
+            <w:tcW w:w="2400" w:type="dxa"/>
             <w:noWrap/>
             <w:hideMark/>
           </w:tcPr>
@@ -14606,26 +14605,27 @@
         </w:trPr>
         <w:tc>
           <w:tcPr>
-            <w:tcW w:w="1300" w:type="dxa"/>
-            <w:noWrap/>
-            <w:hideMark/>
-          </w:tcPr>
-          <w:p>
-            <w:pPr>
-              <w:widowControl/>
-              <w:jc w:val="left"/>
-              <w:rPr>
-                <w:rFonts w:ascii="黑体" w:eastAsia="黑体" w:hAnsi="黑体" w:cs="Times New Roman" w:hint="eastAsia"/>
-                <w:sz w:val="32"/>
-                <w:szCs w:val="40"/>
-              </w:rPr>
-            </w:pPr>
-            <w:r>
-              <w:rPr>
-                <w:rFonts w:ascii="黑体" w:eastAsia="黑体" w:hAnsi="黑体" w:cs="Times New Roman" w:hint="eastAsia"/>
-                <w:sz w:val="32"/>
-                <w:szCs w:val="40"/>
-              </w:rPr>
+            <w:tcW w:w="1340" w:type="dxa"/>
+            <w:noWrap/>
+            <w:hideMark/>
+          </w:tcPr>
+          <w:p>
+            <w:pPr>
+              <w:widowControl/>
+              <w:jc w:val="left"/>
+              <w:rPr>
+                <w:rFonts w:ascii="黑体" w:eastAsia="黑体" w:hAnsi="黑体" w:cs="Times New Roman" w:hint="eastAsia"/>
+                <w:sz w:val="32"/>
+                <w:szCs w:val="40"/>
+              </w:rPr>
+            </w:pPr>
+            <w:r>
+              <w:rPr>
+                <w:rFonts w:ascii="黑体" w:eastAsia="黑体" w:hAnsi="黑体" w:cs="Times New Roman" w:hint="eastAsia"/>
+                <w:sz w:val="32"/>
+                <w:szCs w:val="40"/>
+              </w:rPr>
+              <w:lastRenderedPageBreak/>
               <w:t>2018100048</w:t>
             </w:r>
           </w:p>
@@ -14658,7 +14658,7 @@
         </w:tc>
         <w:tc>
           <w:tcPr>
-            <w:tcW w:w="2620" w:type="dxa"/>
+            <w:tcW w:w="2720" w:type="dxa"/>
             <w:noWrap/>
             <w:hideMark/>
           </w:tcPr>
@@ -14684,7 +14684,7 @@
         </w:tc>
         <w:tc>
           <w:tcPr>
-            <w:tcW w:w="1480" w:type="dxa"/>
+            <w:tcW w:w="2400" w:type="dxa"/>
             <w:noWrap/>
             <w:hideMark/>
           </w:tcPr>
@@ -14715,7 +14715,7 @@
         </w:trPr>
         <w:tc>
           <w:tcPr>
-            <w:tcW w:w="1300" w:type="dxa"/>
+            <w:tcW w:w="1340" w:type="dxa"/>
             <w:noWrap/>
             <w:hideMark/>
           </w:tcPr>
@@ -14767,7 +14767,7 @@
         </w:tc>
         <w:tc>
           <w:tcPr>
-            <w:tcW w:w="2620" w:type="dxa"/>
+            <w:tcW w:w="2720" w:type="dxa"/>
             <w:noWrap/>
             <w:hideMark/>
           </w:tcPr>
@@ -14793,7 +14793,7 @@
         </w:tc>
         <w:tc>
           <w:tcPr>
-            <w:tcW w:w="1480" w:type="dxa"/>
+            <w:tcW w:w="2400" w:type="dxa"/>
             <w:noWrap/>
             <w:hideMark/>
           </w:tcPr>
@@ -14824,7 +14824,7 @@
         </w:trPr>
         <w:tc>
           <w:tcPr>
-            <w:tcW w:w="1300" w:type="dxa"/>
+            <w:tcW w:w="1340" w:type="dxa"/>
             <w:noWrap/>
             <w:hideMark/>
           </w:tcPr>
@@ -14876,7 +14876,7 @@
         </w:tc>
         <w:tc>
           <w:tcPr>
-            <w:tcW w:w="2620" w:type="dxa"/>
+            <w:tcW w:w="2720" w:type="dxa"/>
             <w:noWrap/>
             <w:hideMark/>
           </w:tcPr>
@@ -14902,7 +14902,7 @@
         </w:tc>
         <w:tc>
           <w:tcPr>
-            <w:tcW w:w="1480" w:type="dxa"/>
+            <w:tcW w:w="2400" w:type="dxa"/>
             <w:noWrap/>
             <w:hideMark/>
           </w:tcPr>
@@ -14933,7 +14933,7 @@
         </w:trPr>
         <w:tc>
           <w:tcPr>
-            <w:tcW w:w="1300" w:type="dxa"/>
+            <w:tcW w:w="1340" w:type="dxa"/>
             <w:noWrap/>
             <w:hideMark/>
           </w:tcPr>
@@ -14985,7 +14985,7 @@
         </w:tc>
         <w:tc>
           <w:tcPr>
-            <w:tcW w:w="2620" w:type="dxa"/>
+            <w:tcW w:w="2720" w:type="dxa"/>
             <w:noWrap/>
             <w:hideMark/>
           </w:tcPr>
@@ -15011,7 +15011,7 @@
         </w:tc>
         <w:tc>
           <w:tcPr>
-            <w:tcW w:w="1480" w:type="dxa"/>
+            <w:tcW w:w="2400" w:type="dxa"/>
             <w:noWrap/>
             <w:hideMark/>
           </w:tcPr>
@@ -15042,7 +15042,7 @@
         </w:trPr>
         <w:tc>
           <w:tcPr>
-            <w:tcW w:w="1300" w:type="dxa"/>
+            <w:tcW w:w="1340" w:type="dxa"/>
             <w:noWrap/>
             <w:hideMark/>
           </w:tcPr>
@@ -15096,7 +15096,7 @@
         </w:tc>
         <w:tc>
           <w:tcPr>
-            <w:tcW w:w="2620" w:type="dxa"/>
+            <w:tcW w:w="2720" w:type="dxa"/>
             <w:noWrap/>
             <w:hideMark/>
           </w:tcPr>
@@ -15122,7 +15122,7 @@
         </w:tc>
         <w:tc>
           <w:tcPr>
-            <w:tcW w:w="1480" w:type="dxa"/>
+            <w:tcW w:w="2400" w:type="dxa"/>
             <w:noWrap/>
             <w:hideMark/>
           </w:tcPr>
@@ -15153,7 +15153,7 @@
         </w:trPr>
         <w:tc>
           <w:tcPr>
-            <w:tcW w:w="1300" w:type="dxa"/>
+            <w:tcW w:w="1340" w:type="dxa"/>
             <w:noWrap/>
             <w:hideMark/>
           </w:tcPr>
@@ -15205,7 +15205,7 @@
         </w:tc>
         <w:tc>
           <w:tcPr>
-            <w:tcW w:w="2620" w:type="dxa"/>
+            <w:tcW w:w="2720" w:type="dxa"/>
             <w:noWrap/>
             <w:hideMark/>
           </w:tcPr>
@@ -15231,27 +15231,27 @@
         </w:tc>
         <w:tc>
           <w:tcPr>
-            <w:tcW w:w="1480" w:type="dxa"/>
-            <w:noWrap/>
-            <w:hideMark/>
-          </w:tcPr>
-          <w:p>
-            <w:pPr>
-              <w:widowControl/>
-              <w:jc w:val="left"/>
-              <w:rPr>
-                <w:rFonts w:ascii="黑体" w:eastAsia="黑体" w:hAnsi="黑体" w:cs="Times New Roman" w:hint="eastAsia"/>
-                <w:sz w:val="32"/>
-                <w:szCs w:val="40"/>
-              </w:rPr>
-            </w:pPr>
-            <w:r>
-              <w:rPr>
-                <w:rFonts w:ascii="黑体" w:eastAsia="黑体" w:hAnsi="黑体" w:cs="Times New Roman" w:hint="eastAsia"/>
-                <w:sz w:val="32"/>
-                <w:szCs w:val="40"/>
-              </w:rPr>
-              <w:t>省部级三等奖</w:t>
+            <w:tcW w:w="2400" w:type="dxa"/>
+            <w:noWrap/>
+            <w:hideMark/>
+          </w:tcPr>
+          <w:p>
+            <w:pPr>
+              <w:widowControl/>
+              <w:jc w:val="left"/>
+              <w:rPr>
+                <w:rFonts w:ascii="黑体" w:eastAsia="黑体" w:hAnsi="黑体" w:cs="Times New Roman" w:hint="eastAsia"/>
+                <w:sz w:val="32"/>
+                <w:szCs w:val="40"/>
+              </w:rPr>
+            </w:pPr>
+            <w:r>
+              <w:rPr>
+                <w:rFonts w:ascii="黑体" w:eastAsia="黑体" w:hAnsi="黑体" w:cs="Times New Roman" w:hint="eastAsia"/>
+                <w:sz w:val="32"/>
+                <w:szCs w:val="40"/>
+              </w:rPr>
+              <w:t>省部级二等奖</w:t>
             </w:r>
           </w:p>
         </w:tc>
@@ -15262,7 +15262,7 @@
         </w:trPr>
         <w:tc>
           <w:tcPr>
-            <w:tcW w:w="1300" w:type="dxa"/>
+            <w:tcW w:w="1340" w:type="dxa"/>
             <w:noWrap/>
             <w:hideMark/>
           </w:tcPr>
@@ -15332,7 +15332,7 @@
         </w:tc>
         <w:tc>
           <w:tcPr>
-            <w:tcW w:w="2620" w:type="dxa"/>
+            <w:tcW w:w="2720" w:type="dxa"/>
             <w:noWrap/>
             <w:hideMark/>
           </w:tcPr>
@@ -15358,7 +15358,7 @@
         </w:tc>
         <w:tc>
           <w:tcPr>
-            <w:tcW w:w="1480" w:type="dxa"/>
+            <w:tcW w:w="2400" w:type="dxa"/>
             <w:noWrap/>
             <w:hideMark/>
           </w:tcPr>
@@ -15389,7 +15389,7 @@
         </w:trPr>
         <w:tc>
           <w:tcPr>
-            <w:tcW w:w="1300" w:type="dxa"/>
+            <w:tcW w:w="1340" w:type="dxa"/>
             <w:noWrap/>
             <w:hideMark/>
           </w:tcPr>
@@ -15441,7 +15441,7 @@
         </w:tc>
         <w:tc>
           <w:tcPr>
-            <w:tcW w:w="2620" w:type="dxa"/>
+            <w:tcW w:w="2720" w:type="dxa"/>
             <w:noWrap/>
             <w:hideMark/>
           </w:tcPr>
@@ -15467,7 +15467,7 @@
         </w:tc>
         <w:tc>
           <w:tcPr>
-            <w:tcW w:w="1480" w:type="dxa"/>
+            <w:tcW w:w="2400" w:type="dxa"/>
             <w:noWrap/>
             <w:hideMark/>
           </w:tcPr>
@@ -15498,7 +15498,7 @@
         </w:trPr>
         <w:tc>
           <w:tcPr>
-            <w:tcW w:w="1300" w:type="dxa"/>
+            <w:tcW w:w="1340" w:type="dxa"/>
             <w:noWrap/>
             <w:hideMark/>
           </w:tcPr>
@@ -15550,7 +15550,7 @@
         </w:tc>
         <w:tc>
           <w:tcPr>
-            <w:tcW w:w="2620" w:type="dxa"/>
+            <w:tcW w:w="2720" w:type="dxa"/>
             <w:noWrap/>
             <w:hideMark/>
           </w:tcPr>
@@ -15576,7 +15576,7 @@
         </w:tc>
         <w:tc>
           <w:tcPr>
-            <w:tcW w:w="1480" w:type="dxa"/>
+            <w:tcW w:w="2400" w:type="dxa"/>
             <w:noWrap/>
             <w:hideMark/>
           </w:tcPr>
@@ -15607,7 +15607,7 @@
         </w:trPr>
         <w:tc>
           <w:tcPr>
-            <w:tcW w:w="1300" w:type="dxa"/>
+            <w:tcW w:w="1340" w:type="dxa"/>
             <w:noWrap/>
             <w:hideMark/>
           </w:tcPr>
@@ -15659,7 +15659,7 @@
         </w:tc>
         <w:tc>
           <w:tcPr>
-            <w:tcW w:w="2620" w:type="dxa"/>
+            <w:tcW w:w="2720" w:type="dxa"/>
             <w:noWrap/>
             <w:hideMark/>
           </w:tcPr>
@@ -15685,7 +15685,7 @@
         </w:tc>
         <w:tc>
           <w:tcPr>
-            <w:tcW w:w="1480" w:type="dxa"/>
+            <w:tcW w:w="2400" w:type="dxa"/>
             <w:noWrap/>
             <w:hideMark/>
           </w:tcPr>
@@ -15716,27 +15716,26 @@
         </w:trPr>
         <w:tc>
           <w:tcPr>
-            <w:tcW w:w="1300" w:type="dxa"/>
-            <w:noWrap/>
-            <w:hideMark/>
-          </w:tcPr>
-          <w:p>
-            <w:pPr>
-              <w:widowControl/>
-              <w:jc w:val="left"/>
-              <w:rPr>
-                <w:rFonts w:ascii="黑体" w:eastAsia="黑体" w:hAnsi="黑体" w:cs="Times New Roman" w:hint="eastAsia"/>
-                <w:sz w:val="32"/>
-                <w:szCs w:val="40"/>
-              </w:rPr>
-            </w:pPr>
-            <w:r>
-              <w:rPr>
-                <w:rFonts w:ascii="黑体" w:eastAsia="黑体" w:hAnsi="黑体" w:cs="Times New Roman" w:hint="eastAsia"/>
-                <w:sz w:val="32"/>
-                <w:szCs w:val="40"/>
-              </w:rPr>
-              <w:lastRenderedPageBreak/>
+            <w:tcW w:w="1340" w:type="dxa"/>
+            <w:noWrap/>
+            <w:hideMark/>
+          </w:tcPr>
+          <w:p>
+            <w:pPr>
+              <w:widowControl/>
+              <w:jc w:val="left"/>
+              <w:rPr>
+                <w:rFonts w:ascii="黑体" w:eastAsia="黑体" w:hAnsi="黑体" w:cs="Times New Roman" w:hint="eastAsia"/>
+                <w:sz w:val="32"/>
+                <w:szCs w:val="40"/>
+              </w:rPr>
+            </w:pPr>
+            <w:r>
+              <w:rPr>
+                <w:rFonts w:ascii="黑体" w:eastAsia="黑体" w:hAnsi="黑体" w:cs="Times New Roman" w:hint="eastAsia"/>
+                <w:sz w:val="32"/>
+                <w:szCs w:val="40"/>
+              </w:rPr>
               <w:t>2018040532</w:t>
             </w:r>
           </w:p>
@@ -15769,7 +15768,7 @@
         </w:tc>
         <w:tc>
           <w:tcPr>
-            <w:tcW w:w="2620" w:type="dxa"/>
+            <w:tcW w:w="2720" w:type="dxa"/>
             <w:noWrap/>
             <w:hideMark/>
           </w:tcPr>
@@ -15795,7 +15794,7 @@
         </w:tc>
         <w:tc>
           <w:tcPr>
-            <w:tcW w:w="1480" w:type="dxa"/>
+            <w:tcW w:w="2400" w:type="dxa"/>
             <w:noWrap/>
             <w:hideMark/>
           </w:tcPr>
@@ -15826,26 +15825,27 @@
         </w:trPr>
         <w:tc>
           <w:tcPr>
-            <w:tcW w:w="1300" w:type="dxa"/>
-            <w:noWrap/>
-            <w:hideMark/>
-          </w:tcPr>
-          <w:p>
-            <w:pPr>
-              <w:widowControl/>
-              <w:jc w:val="left"/>
-              <w:rPr>
-                <w:rFonts w:ascii="黑体" w:eastAsia="黑体" w:hAnsi="黑体" w:cs="Times New Roman" w:hint="eastAsia"/>
-                <w:sz w:val="32"/>
-                <w:szCs w:val="40"/>
-              </w:rPr>
-            </w:pPr>
-            <w:r>
-              <w:rPr>
-                <w:rFonts w:ascii="黑体" w:eastAsia="黑体" w:hAnsi="黑体" w:cs="Times New Roman" w:hint="eastAsia"/>
-                <w:sz w:val="32"/>
-                <w:szCs w:val="40"/>
-              </w:rPr>
+            <w:tcW w:w="1340" w:type="dxa"/>
+            <w:noWrap/>
+            <w:hideMark/>
+          </w:tcPr>
+          <w:p>
+            <w:pPr>
+              <w:widowControl/>
+              <w:jc w:val="left"/>
+              <w:rPr>
+                <w:rFonts w:ascii="黑体" w:eastAsia="黑体" w:hAnsi="黑体" w:cs="Times New Roman" w:hint="eastAsia"/>
+                <w:sz w:val="32"/>
+                <w:szCs w:val="40"/>
+              </w:rPr>
+            </w:pPr>
+            <w:r>
+              <w:rPr>
+                <w:rFonts w:ascii="黑体" w:eastAsia="黑体" w:hAnsi="黑体" w:cs="Times New Roman" w:hint="eastAsia"/>
+                <w:sz w:val="32"/>
+                <w:szCs w:val="40"/>
+              </w:rPr>
+              <w:lastRenderedPageBreak/>
               <w:t>2018040436</w:t>
             </w:r>
           </w:p>
@@ -15878,7 +15878,7 @@
         </w:tc>
         <w:tc>
           <w:tcPr>
-            <w:tcW w:w="2620" w:type="dxa"/>
+            <w:tcW w:w="2720" w:type="dxa"/>
             <w:noWrap/>
             <w:hideMark/>
           </w:tcPr>
@@ -15904,7 +15904,7 @@
         </w:tc>
         <w:tc>
           <w:tcPr>
-            <w:tcW w:w="1480" w:type="dxa"/>
+            <w:tcW w:w="2400" w:type="dxa"/>
             <w:noWrap/>
             <w:hideMark/>
           </w:tcPr>
@@ -15935,7 +15935,7 @@
         </w:trPr>
         <w:tc>
           <w:tcPr>
-            <w:tcW w:w="1300" w:type="dxa"/>
+            <w:tcW w:w="1340" w:type="dxa"/>
             <w:noWrap/>
             <w:hideMark/>
           </w:tcPr>
@@ -15987,7 +15987,7 @@
         </w:tc>
         <w:tc>
           <w:tcPr>
-            <w:tcW w:w="2620" w:type="dxa"/>
+            <w:tcW w:w="2720" w:type="dxa"/>
             <w:noWrap/>
             <w:hideMark/>
           </w:tcPr>
@@ -16013,7 +16013,7 @@
         </w:tc>
         <w:tc>
           <w:tcPr>
-            <w:tcW w:w="1480" w:type="dxa"/>
+            <w:tcW w:w="2400" w:type="dxa"/>
             <w:noWrap/>
             <w:hideMark/>
           </w:tcPr>
@@ -16044,7 +16044,7 @@
         </w:trPr>
         <w:tc>
           <w:tcPr>
-            <w:tcW w:w="1300" w:type="dxa"/>
+            <w:tcW w:w="1340" w:type="dxa"/>
             <w:noWrap/>
             <w:hideMark/>
           </w:tcPr>
@@ -16098,7 +16098,7 @@
         </w:tc>
         <w:tc>
           <w:tcPr>
-            <w:tcW w:w="2620" w:type="dxa"/>
+            <w:tcW w:w="2720" w:type="dxa"/>
             <w:noWrap/>
             <w:hideMark/>
           </w:tcPr>
@@ -16124,7 +16124,7 @@
         </w:tc>
         <w:tc>
           <w:tcPr>
-            <w:tcW w:w="1480" w:type="dxa"/>
+            <w:tcW w:w="2400" w:type="dxa"/>
             <w:noWrap/>
             <w:hideMark/>
           </w:tcPr>
@@ -16155,7 +16155,7 @@
         </w:trPr>
         <w:tc>
           <w:tcPr>
-            <w:tcW w:w="1300" w:type="dxa"/>
+            <w:tcW w:w="1340" w:type="dxa"/>
             <w:noWrap/>
             <w:hideMark/>
           </w:tcPr>
@@ -16209,7 +16209,7 @@
         </w:tc>
         <w:tc>
           <w:tcPr>
-            <w:tcW w:w="2620" w:type="dxa"/>
+            <w:tcW w:w="2720" w:type="dxa"/>
             <w:noWrap/>
             <w:hideMark/>
           </w:tcPr>
@@ -16235,7 +16235,7 @@
         </w:tc>
         <w:tc>
           <w:tcPr>
-            <w:tcW w:w="1480" w:type="dxa"/>
+            <w:tcW w:w="2400" w:type="dxa"/>
             <w:noWrap/>
             <w:hideMark/>
           </w:tcPr>
@@ -16266,7 +16266,7 @@
         </w:trPr>
         <w:tc>
           <w:tcPr>
-            <w:tcW w:w="1300" w:type="dxa"/>
+            <w:tcW w:w="1340" w:type="dxa"/>
             <w:noWrap/>
             <w:hideMark/>
           </w:tcPr>
@@ -16320,7 +16320,7 @@
         </w:tc>
         <w:tc>
           <w:tcPr>
-            <w:tcW w:w="2620" w:type="dxa"/>
+            <w:tcW w:w="2720" w:type="dxa"/>
             <w:noWrap/>
             <w:hideMark/>
           </w:tcPr>
@@ -16346,7 +16346,7 @@
         </w:tc>
         <w:tc>
           <w:tcPr>
-            <w:tcW w:w="1480" w:type="dxa"/>
+            <w:tcW w:w="2400" w:type="dxa"/>
             <w:noWrap/>
             <w:hideMark/>
           </w:tcPr>
@@ -16399,6 +16399,17 @@
         <w:widowControl/>
         <w:jc w:val="left"/>
         <w:rPr>
+          <w:rFonts w:ascii="黑体" w:eastAsia="黑体" w:hAnsi="黑体" w:cs="Times New Roman" w:hint="eastAsia"/>
+          <w:sz w:val="32"/>
+          <w:szCs w:val="40"/>
+        </w:rPr>
+      </w:pPr>
+    </w:p>
+    <w:p>
+      <w:pPr>
+        <w:widowControl/>
+        <w:jc w:val="left"/>
+        <w:rPr>
           <w:rFonts w:ascii="黑体" w:eastAsia="黑体" w:hAnsi="黑体" w:cs="Times New Roman"/>
           <w:sz w:val="32"/>
           <w:szCs w:val="40"/>
@@ -16476,7 +16487,18 @@
         <w:widowControl/>
         <w:jc w:val="left"/>
         <w:rPr>
-          <w:rFonts w:ascii="黑体" w:eastAsia="黑体" w:hAnsi="黑体" w:cs="Times New Roman" w:hint="eastAsia"/>
+          <w:rFonts w:ascii="黑体" w:eastAsia="黑体" w:hAnsi="黑体" w:cs="Times New Roman"/>
+          <w:sz w:val="32"/>
+          <w:szCs w:val="40"/>
+        </w:rPr>
+      </w:pPr>
+    </w:p>
+    <w:p>
+      <w:pPr>
+        <w:widowControl/>
+        <w:jc w:val="left"/>
+        <w:rPr>
+          <w:rFonts w:ascii="黑体" w:eastAsia="黑体" w:hAnsi="黑体" w:cs="Times New Roman"/>
           <w:sz w:val="32"/>
           <w:szCs w:val="40"/>
         </w:rPr>

</xml_diff>